<commit_message>
Update plan de pruebas
Se han agregado los puntos 7 al 12.
Faltan los puntos del 13 al 19, además de ajsutar el texto a un solo formato y generar el indice.
</commit_message>
<xml_diff>
--- a/Documentos/Plan de pruebas/Plan de pruebas.docx
+++ b/Documentos/Plan de pruebas/Plan de pruebas.docx
@@ -1,6 +1,6 @@
 
 <file path=word/document.xml><?xml version="1.0" encoding="utf-8"?>
-<w:document xmlns:wpc="http://schemas.microsoft.com/office/word/2010/wordprocessingCanvas" xmlns:cx="http://schemas.microsoft.com/office/drawing/2014/chartex" xmlns:cx1="http://schemas.microsoft.com/office/drawing/2015/9/8/chartex" xmlns:cx2="http://schemas.microsoft.com/office/drawing/2015/10/21/chartex" xmlns:cx3="http://schemas.microsoft.com/office/drawing/2016/5/9/chartex" xmlns:cx4="http://schemas.microsoft.com/office/drawing/2016/5/10/chartex" xmlns:cx5="http://schemas.microsoft.com/office/drawing/2016/5/11/chartex" xmlns:cx6="http://schemas.microsoft.com/office/drawing/2016/5/12/chartex" xmlns:cx7="http://schemas.microsoft.com/office/drawing/2016/5/13/chartex" xmlns:cx8="http://schemas.microsoft.com/office/drawing/2016/5/14/chartex" xmlns:mc="http://schemas.openxmlformats.org/markup-compatibility/2006" xmlns:aink="http://schemas.microsoft.com/office/drawing/2016/ink" xmlns:am3d="http://schemas.microsoft.com/office/drawing/2017/model3d" xmlns:o="urn:schemas-microsoft-com:office:office" xmlns:r="http://schemas.openxmlformats.org/officeDocument/2006/relationships" xmlns:m="http://schemas.openxmlformats.org/officeDocument/2006/math" xmlns:v="urn:schemas-microsoft-com:vml" xmlns:wp14="http://schemas.microsoft.com/office/word/2010/wordprocessingDrawing" xmlns:wp="http://schemas.openxmlformats.org/drawingml/2006/wordprocessingDrawing" xmlns:w10="urn:schemas-microsoft-com:office:word" xmlns:w="http://schemas.openxmlformats.org/wordprocessingml/2006/main" xmlns:w14="http://schemas.microsoft.com/office/word/2010/wordml" xmlns:w15="http://schemas.microsoft.com/office/word/2012/wordml" xmlns:w16cid="http://schemas.microsoft.com/office/word/2016/wordml/cid" xmlns:w16se="http://schemas.microsoft.com/office/word/2015/wordml/symex" xmlns:wpg="http://schemas.microsoft.com/office/word/2010/wordprocessingGroup" xmlns:wpi="http://schemas.microsoft.com/office/word/2010/wordprocessingInk" xmlns:wne="http://schemas.microsoft.com/office/word/2006/wordml" xmlns:wps="http://schemas.microsoft.com/office/word/2010/wordprocessingShape" mc:Ignorable="w14 w15 w16se w16cid wp14">
+<w:document xmlns:wpc="http://schemas.microsoft.com/office/word/2010/wordprocessingCanvas" xmlns:mc="http://schemas.openxmlformats.org/markup-compatibility/2006" xmlns:o="urn:schemas-microsoft-com:office:office" xmlns:r="http://schemas.openxmlformats.org/officeDocument/2006/relationships" xmlns:m="http://schemas.openxmlformats.org/officeDocument/2006/math" xmlns:v="urn:schemas-microsoft-com:vml" xmlns:wp14="http://schemas.microsoft.com/office/word/2010/wordprocessingDrawing" xmlns:wp="http://schemas.openxmlformats.org/drawingml/2006/wordprocessingDrawing" xmlns:w10="urn:schemas-microsoft-com:office:word" xmlns:w="http://schemas.openxmlformats.org/wordprocessingml/2006/main" xmlns:w14="http://schemas.microsoft.com/office/word/2010/wordml" xmlns:w15="http://schemas.microsoft.com/office/word/2012/wordml" xmlns:wpg="http://schemas.microsoft.com/office/word/2010/wordprocessingGroup" xmlns:wpi="http://schemas.microsoft.com/office/word/2010/wordprocessingInk" xmlns:wne="http://schemas.microsoft.com/office/word/2006/wordml" xmlns:wps="http://schemas.microsoft.com/office/word/2010/wordprocessingShape" mc:Ignorable="w14 w15 wp14">
   <w:body>
     <w:p>
       <w:pPr>
@@ -181,8 +181,17 @@
             <w:color w:val="0000FF"/>
             <w:u w:val="single" w:color="0000FF"/>
           </w:rPr>
-          <w:t xml:space="preserve"> Issues</w:t>
+          <w:t xml:space="preserve"> </w:t>
         </w:r>
+        <w:proofErr w:type="spellStart"/>
+        <w:r>
+          <w:rPr>
+            <w:color w:val="0000FF"/>
+            <w:u w:val="single" w:color="0000FF"/>
+          </w:rPr>
+          <w:t>Issues</w:t>
+        </w:r>
+        <w:proofErr w:type="spellEnd"/>
       </w:hyperlink>
       <w:hyperlink r:id="rId14" w:anchor="5">
         <w:r>
@@ -214,23 +223,7 @@
             <w:color w:val="0000FF"/>
             <w:u w:val="single" w:color="0000FF"/>
           </w:rPr>
-          <w:t xml:space="preserve"> </w:t>
-        </w:r>
-        <w:proofErr w:type="spellStart"/>
-        <w:r>
-          <w:rPr>
-            <w:color w:val="0000FF"/>
-            <w:u w:val="single" w:color="0000FF"/>
-          </w:rPr>
-          <w:t>to</w:t>
-        </w:r>
-        <w:proofErr w:type="spellEnd"/>
-        <w:r>
-          <w:rPr>
-            <w:color w:val="0000FF"/>
-            <w:u w:val="single" w:color="0000FF"/>
-          </w:rPr>
-          <w:t xml:space="preserve"> be </w:t>
+          <w:t xml:space="preserve"> to be </w:t>
         </w:r>
         <w:proofErr w:type="spellStart"/>
         <w:r>
@@ -288,23 +281,7 @@
             <w:color w:val="0000FF"/>
             <w:u w:val="single" w:color="0000FF"/>
           </w:rPr>
-          <w:t xml:space="preserve"> </w:t>
-        </w:r>
-        <w:proofErr w:type="spellStart"/>
-        <w:r>
-          <w:rPr>
-            <w:color w:val="0000FF"/>
-            <w:u w:val="single" w:color="0000FF"/>
-          </w:rPr>
-          <w:t>to</w:t>
-        </w:r>
-        <w:proofErr w:type="spellEnd"/>
-        <w:r>
-          <w:rPr>
-            <w:color w:val="0000FF"/>
-            <w:u w:val="single" w:color="0000FF"/>
-          </w:rPr>
-          <w:t xml:space="preserve"> be </w:t>
+          <w:t xml:space="preserve"> to be </w:t>
         </w:r>
         <w:proofErr w:type="spellStart"/>
         <w:r>
@@ -1222,46 +1199,7 @@
           <w:sz w:val="24"/>
         </w:rPr>
         <w:tab/>
-      </w:r>
-      <w:r>
-        <w:rPr>
-          <w:rFonts w:ascii="Arial" w:hAnsi="Arial" w:cs="Arial"/>
-          <w:b w:val="0"/>
-          <w:sz w:val="24"/>
-        </w:rPr>
-        <w:t>[</w:t>
-      </w:r>
-      <w:r>
-        <w:rPr>
-          <w:rFonts w:ascii="Arial" w:hAnsi="Arial" w:cs="Arial"/>
-          <w:b w:val="0"/>
-          <w:sz w:val="24"/>
-        </w:rPr>
-        <w:t>2</w:t>
-      </w:r>
-      <w:r>
-        <w:rPr>
-          <w:rFonts w:ascii="Arial" w:hAnsi="Arial" w:cs="Arial"/>
-          <w:b w:val="0"/>
-          <w:sz w:val="24"/>
-        </w:rPr>
-        <w:t xml:space="preserve">]. O. Cortés, D. Arias, D. Xie. </w:t>
-      </w:r>
-      <w:r>
-        <w:rPr>
-          <w:rFonts w:ascii="Arial" w:hAnsi="Arial" w:cs="Arial"/>
-          <w:b w:val="0"/>
-          <w:sz w:val="24"/>
-        </w:rPr>
-        <w:t>Prototipo del sistema, diseño a alto nivel</w:t>
-      </w:r>
-      <w:r>
-        <w:rPr>
-          <w:rFonts w:ascii="Arial" w:hAnsi="Arial" w:cs="Arial"/>
-          <w:b w:val="0"/>
-          <w:sz w:val="24"/>
-        </w:rPr>
-        <w:t>. 2018</w:t>
+        <w:t>[2]. O. Cortés, D. Arias, D. Xie. Prototipo del sistema, diseño a alto nivel. 2018</w:t>
       </w:r>
     </w:p>
     <w:p>
@@ -1279,46 +1217,7 @@
           <w:sz w:val="24"/>
         </w:rPr>
         <w:tab/>
-      </w:r>
-      <w:r>
-        <w:rPr>
-          <w:rFonts w:ascii="Arial" w:hAnsi="Arial" w:cs="Arial"/>
-          <w:b w:val="0"/>
-          <w:sz w:val="24"/>
-        </w:rPr>
-        <w:t>[</w:t>
-      </w:r>
-      <w:r>
-        <w:rPr>
-          <w:rFonts w:ascii="Arial" w:hAnsi="Arial" w:cs="Arial"/>
-          <w:b w:val="0"/>
-          <w:sz w:val="24"/>
-        </w:rPr>
-        <w:t>3</w:t>
-      </w:r>
-      <w:r>
-        <w:rPr>
-          <w:rFonts w:ascii="Arial" w:hAnsi="Arial" w:cs="Arial"/>
-          <w:b w:val="0"/>
-          <w:sz w:val="24"/>
-        </w:rPr>
-        <w:t>]. O. Cortés, D. Arias, D. Xie. D</w:t>
-      </w:r>
-      <w:r>
-        <w:rPr>
-          <w:rFonts w:ascii="Arial" w:hAnsi="Arial" w:cs="Arial"/>
-          <w:b w:val="0"/>
-          <w:sz w:val="24"/>
-        </w:rPr>
-        <w:t>ocumento de especificación de requerimientos</w:t>
-      </w:r>
-      <w:r>
-        <w:rPr>
-          <w:rFonts w:ascii="Arial" w:hAnsi="Arial" w:cs="Arial"/>
-          <w:b w:val="0"/>
-          <w:sz w:val="24"/>
-        </w:rPr>
-        <w:t>. 2018</w:t>
+        <w:t>[3]. O. Cortés, D. Arias, D. Xie. Documento de especificación de requerimientos. 2018</w:t>
       </w:r>
     </w:p>
     <w:p/>
@@ -1828,13 +1727,23 @@
           <w:lang w:val="en-US"/>
         </w:rPr>
       </w:pPr>
+      <w:proofErr w:type="spellStart"/>
       <w:r>
         <w:rPr>
           <w:rFonts w:ascii="Arial" w:hAnsi="Arial" w:cs="Arial"/>
           <w:color w:val="auto"/>
           <w:lang w:val="en-US"/>
         </w:rPr>
-        <w:t xml:space="preserve">Problemas de </w:t>
+        <w:t>Problemas</w:t>
+      </w:r>
+      <w:proofErr w:type="spellEnd"/>
+      <w:r>
+        <w:rPr>
+          <w:rFonts w:ascii="Arial" w:hAnsi="Arial" w:cs="Arial"/>
+          <w:color w:val="auto"/>
+          <w:lang w:val="en-US"/>
+        </w:rPr>
+        <w:t xml:space="preserve"> de </w:t>
       </w:r>
       <w:proofErr w:type="spellStart"/>
       <w:r>
@@ -2001,25 +1910,7 @@
           <w:b w:val="0"/>
           <w:sz w:val="24"/>
         </w:rPr>
-        <w:t xml:space="preserve">es presentar una documentación pobre de los cambios o módulos que se diseñaron anteriormente antes de entregar el producto, </w:t>
-      </w:r>
-      <w:proofErr w:type="gramStart"/>
-      <w:r>
-        <w:rPr>
-          <w:rFonts w:ascii="Arial" w:hAnsi="Arial" w:cs="Arial"/>
-          <w:b w:val="0"/>
-          <w:sz w:val="24"/>
-        </w:rPr>
-        <w:t>este dificultad</w:t>
-      </w:r>
-      <w:proofErr w:type="gramEnd"/>
-      <w:r>
-        <w:rPr>
-          <w:rFonts w:ascii="Arial" w:hAnsi="Arial" w:cs="Arial"/>
-          <w:b w:val="0"/>
-          <w:sz w:val="24"/>
-        </w:rPr>
-        <w:t xml:space="preserve"> la compresión por parte de grupos de trabajo que desee trabajar en mejoras, cambios o agregar nuevos casos de uso que se va a realizar en el sistema. </w:t>
+        <w:t xml:space="preserve">es presentar una documentación pobre de los cambios o módulos que se diseñaron anteriormente antes de entregar el producto, este dificultad la compresión por parte de grupos de trabajo que desee trabajar en mejoras, cambios o agregar nuevos casos de uso que se va a realizar en el sistema. </w:t>
       </w:r>
     </w:p>
     <w:p/>
@@ -2051,7 +1942,7 @@
           <w:color w:val="auto"/>
           <w:lang w:val="en-US"/>
         </w:rPr>
-        <w:t xml:space="preserve"> a ser </w:t>
+        <w:t xml:space="preserve"> a </w:t>
       </w:r>
       <w:proofErr w:type="spellStart"/>
       <w:r>
@@ -2060,6 +1951,24 @@
           <w:color w:val="auto"/>
           <w:lang w:val="en-US"/>
         </w:rPr>
+        <w:t>ser</w:t>
+      </w:r>
+      <w:proofErr w:type="spellEnd"/>
+      <w:r>
+        <w:rPr>
+          <w:rFonts w:ascii="Arial" w:hAnsi="Arial" w:cs="Arial"/>
+          <w:color w:val="auto"/>
+          <w:lang w:val="en-US"/>
+        </w:rPr>
+        <w:t xml:space="preserve"> </w:t>
+      </w:r>
+      <w:proofErr w:type="spellStart"/>
+      <w:r>
+        <w:rPr>
+          <w:rFonts w:ascii="Arial" w:hAnsi="Arial" w:cs="Arial"/>
+          <w:color w:val="auto"/>
+          <w:lang w:val="en-US"/>
+        </w:rPr>
         <w:t>probadas</w:t>
       </w:r>
       <w:proofErr w:type="spellEnd"/>
@@ -2095,7 +2004,23 @@
           <w:b w:val="0"/>
           <w:sz w:val="24"/>
         </w:rPr>
-        <w:t xml:space="preserve"> el siguiente listado se mostrará las caracteristicas que serán probadas, según una escala de riesgo: Alto: A, Medio: M, Bajo: B, donde Alto es u riesgo mayor de que no se presente la funcionalidad en el sistema y bajo es probable que se presente en el sistema.</w:t>
+        <w:t xml:space="preserve"> el siguiente listado se mostrará las caracteristicas que serán probadas, según una escala de riesgo: Alto: A, Medio: M, Bajo: B, donde Alto es u</w:t>
+      </w:r>
+      <w:r>
+        <w:rPr>
+          <w:rFonts w:ascii="Arial" w:hAnsi="Arial" w:cs="Arial"/>
+          <w:b w:val="0"/>
+          <w:sz w:val="24"/>
+        </w:rPr>
+        <w:t>n</w:t>
+      </w:r>
+      <w:r>
+        <w:rPr>
+          <w:rFonts w:ascii="Arial" w:hAnsi="Arial" w:cs="Arial"/>
+          <w:b w:val="0"/>
+          <w:sz w:val="24"/>
+        </w:rPr>
+        <w:t xml:space="preserve"> riesgo mayor de que no se presente la funcionalidad en el sistema y bajo es probable que se presente en el sistema.</w:t>
       </w:r>
     </w:p>
     <w:p/>
@@ -2129,8 +2054,6 @@
         </w:rPr>
         <w:t>. B</w:t>
       </w:r>
-      <w:bookmarkStart w:id="0" w:name="_GoBack"/>
-      <w:bookmarkEnd w:id="0"/>
     </w:p>
     <w:p>
       <w:pPr>
@@ -2402,6 +2325,627 @@
     </w:p>
     <w:p>
       <w:pPr>
+        <w:spacing w:after="271"/>
+        <w:rPr>
+          <w:rFonts w:ascii="Arial" w:hAnsi="Arial" w:cs="Arial"/>
+          <w:sz w:val="36"/>
+          <w:szCs w:val="36"/>
+        </w:rPr>
+      </w:pPr>
+      <w:bookmarkStart w:id="0" w:name="_GoBack"/>
+      <w:bookmarkEnd w:id="0"/>
+      <w:r>
+        <w:rPr>
+          <w:rFonts w:ascii="Arial" w:hAnsi="Arial" w:cs="Arial"/>
+          <w:sz w:val="36"/>
+          <w:szCs w:val="36"/>
+        </w:rPr>
+        <w:t xml:space="preserve">Características que no van a ser probadas </w:t>
+      </w:r>
+    </w:p>
+    <w:p>
+      <w:pPr>
+        <w:spacing w:after="271"/>
+        <w:rPr>
+          <w:rFonts w:ascii="Arial" w:hAnsi="Arial" w:cs="Arial"/>
+          <w:b w:val="0"/>
+          <w:sz w:val="24"/>
+          <w:szCs w:val="36"/>
+        </w:rPr>
+      </w:pPr>
+      <w:r>
+        <w:rPr>
+          <w:rFonts w:ascii="Arial" w:hAnsi="Arial" w:cs="Arial"/>
+          <w:b w:val="0"/>
+          <w:sz w:val="24"/>
+          <w:szCs w:val="36"/>
+        </w:rPr>
+        <w:lastRenderedPageBreak/>
+        <w:t>El siguiente es un listado de las características que n</w:t>
+      </w:r>
+      <w:r>
+        <w:rPr>
+          <w:rFonts w:ascii="Arial" w:hAnsi="Arial" w:cs="Arial"/>
+          <w:b w:val="0"/>
+          <w:sz w:val="24"/>
+          <w:szCs w:val="36"/>
+        </w:rPr>
+        <w:t>o serán probadas. Las siguientes no serán probadas por ser sumamente estables:</w:t>
+      </w:r>
+    </w:p>
+    <w:p>
+      <w:pPr>
+        <w:pStyle w:val="Prrafodelista"/>
+        <w:numPr>
+          <w:ilvl w:val="0"/>
+          <w:numId w:val="16"/>
+        </w:numPr>
+        <w:spacing w:after="271"/>
+        <w:rPr>
+          <w:rFonts w:ascii="Arial" w:hAnsi="Arial" w:cs="Arial"/>
+          <w:b w:val="0"/>
+          <w:sz w:val="24"/>
+          <w:szCs w:val="36"/>
+        </w:rPr>
+      </w:pPr>
+      <w:r>
+        <w:rPr>
+          <w:rFonts w:ascii="Arial" w:hAnsi="Arial" w:cs="Arial"/>
+          <w:b w:val="0"/>
+          <w:sz w:val="24"/>
+          <w:szCs w:val="36"/>
+        </w:rPr>
+        <w:t>I</w:t>
+      </w:r>
+      <w:r>
+        <w:rPr>
+          <w:rFonts w:ascii="Arial" w:hAnsi="Arial" w:cs="Arial"/>
+          <w:b w:val="0"/>
+          <w:sz w:val="24"/>
+          <w:szCs w:val="36"/>
+        </w:rPr>
+        <w:t>nicio de sesión de usuarios regulares</w:t>
+      </w:r>
+      <w:r>
+        <w:rPr>
+          <w:rFonts w:ascii="Arial" w:hAnsi="Arial" w:cs="Arial"/>
+          <w:b w:val="0"/>
+          <w:sz w:val="24"/>
+          <w:szCs w:val="36"/>
+        </w:rPr>
+        <w:t>.</w:t>
+      </w:r>
+    </w:p>
+    <w:p>
+      <w:pPr>
+        <w:pStyle w:val="Prrafodelista"/>
+        <w:numPr>
+          <w:ilvl w:val="0"/>
+          <w:numId w:val="16"/>
+        </w:numPr>
+        <w:spacing w:after="271"/>
+        <w:rPr>
+          <w:rFonts w:ascii="Arial" w:hAnsi="Arial" w:cs="Arial"/>
+          <w:b w:val="0"/>
+          <w:sz w:val="24"/>
+          <w:szCs w:val="36"/>
+        </w:rPr>
+      </w:pPr>
+      <w:r>
+        <w:rPr>
+          <w:rFonts w:ascii="Arial" w:hAnsi="Arial" w:cs="Arial"/>
+          <w:b w:val="0"/>
+          <w:sz w:val="24"/>
+          <w:szCs w:val="36"/>
+        </w:rPr>
+        <w:t>El usuario regular será capaz de calificar películas.</w:t>
+      </w:r>
+    </w:p>
+    <w:p>
+      <w:pPr>
+        <w:pStyle w:val="Prrafodelista"/>
+        <w:numPr>
+          <w:ilvl w:val="0"/>
+          <w:numId w:val="16"/>
+        </w:numPr>
+        <w:spacing w:after="271"/>
+        <w:rPr>
+          <w:rFonts w:ascii="Arial" w:hAnsi="Arial" w:cs="Arial"/>
+          <w:b w:val="0"/>
+          <w:sz w:val="24"/>
+          <w:szCs w:val="36"/>
+        </w:rPr>
+      </w:pPr>
+      <w:r>
+        <w:rPr>
+          <w:rFonts w:ascii="Arial" w:hAnsi="Arial" w:cs="Arial"/>
+          <w:b w:val="0"/>
+          <w:sz w:val="24"/>
+          <w:szCs w:val="36"/>
+        </w:rPr>
+        <w:t>La consistencia de los datos.</w:t>
+      </w:r>
+    </w:p>
+    <w:p>
+      <w:pPr>
+        <w:pStyle w:val="Prrafodelista"/>
+        <w:spacing w:after="271"/>
+        <w:ind w:firstLine="0"/>
+        <w:rPr>
+          <w:rFonts w:ascii="Arial" w:hAnsi="Arial" w:cs="Arial"/>
+          <w:b w:val="0"/>
+          <w:sz w:val="24"/>
+          <w:szCs w:val="36"/>
+        </w:rPr>
+      </w:pPr>
+    </w:p>
+    <w:p>
+      <w:pPr>
+        <w:spacing w:after="271"/>
+        <w:rPr>
+          <w:rFonts w:ascii="Arial" w:hAnsi="Arial" w:cs="Arial"/>
+          <w:b w:val="0"/>
+          <w:sz w:val="24"/>
+          <w:szCs w:val="36"/>
+        </w:rPr>
+      </w:pPr>
+      <w:r>
+        <w:rPr>
+          <w:rFonts w:ascii="Arial" w:hAnsi="Arial" w:cs="Arial"/>
+          <w:b w:val="0"/>
+          <w:sz w:val="24"/>
+          <w:szCs w:val="36"/>
+        </w:rPr>
+        <w:t>Las siguientes serán incorporadas pero no probadas:</w:t>
+      </w:r>
+    </w:p>
+    <w:p>
+      <w:pPr>
+        <w:pStyle w:val="Prrafodelista"/>
+        <w:numPr>
+          <w:ilvl w:val="0"/>
+          <w:numId w:val="19"/>
+        </w:numPr>
+        <w:spacing w:after="271"/>
+        <w:rPr>
+          <w:rFonts w:ascii="Arial" w:hAnsi="Arial" w:cs="Arial"/>
+          <w:b w:val="0"/>
+          <w:sz w:val="24"/>
+          <w:szCs w:val="36"/>
+        </w:rPr>
+      </w:pPr>
+      <w:r>
+        <w:rPr>
+          <w:rFonts w:ascii="Arial" w:hAnsi="Arial" w:cs="Arial"/>
+          <w:b w:val="0"/>
+          <w:sz w:val="24"/>
+          <w:szCs w:val="36"/>
+        </w:rPr>
+        <w:t>Compatibilidad con varias versiones del SO de Android.</w:t>
+      </w:r>
+    </w:p>
+    <w:p>
+      <w:pPr>
+        <w:pStyle w:val="Prrafodelista"/>
+        <w:numPr>
+          <w:ilvl w:val="0"/>
+          <w:numId w:val="19"/>
+        </w:numPr>
+        <w:spacing w:after="271"/>
+        <w:rPr>
+          <w:rFonts w:ascii="Arial" w:hAnsi="Arial" w:cs="Arial"/>
+          <w:b w:val="0"/>
+          <w:sz w:val="24"/>
+          <w:szCs w:val="36"/>
+        </w:rPr>
+      </w:pPr>
+      <w:r>
+        <w:rPr>
+          <w:rFonts w:ascii="Arial" w:hAnsi="Arial" w:cs="Arial"/>
+          <w:b w:val="0"/>
+          <w:sz w:val="24"/>
+          <w:szCs w:val="36"/>
+        </w:rPr>
+        <w:t>Un usuario administrador será capaz de agregar películas.</w:t>
+      </w:r>
+    </w:p>
+    <w:p>
+      <w:pPr>
+        <w:spacing w:after="271"/>
+        <w:rPr>
+          <w:rFonts w:ascii="Arial" w:hAnsi="Arial" w:cs="Arial"/>
+          <w:b w:val="0"/>
+          <w:sz w:val="24"/>
+          <w:szCs w:val="36"/>
+        </w:rPr>
+      </w:pPr>
+      <w:r>
+        <w:rPr>
+          <w:rFonts w:ascii="Arial" w:hAnsi="Arial" w:cs="Arial"/>
+          <w:b w:val="0"/>
+          <w:sz w:val="24"/>
+          <w:szCs w:val="36"/>
+        </w:rPr>
+        <w:t>Características que no se prueban pues no serán implantadas en esta versión:</w:t>
+      </w:r>
+    </w:p>
+    <w:p>
+      <w:pPr>
+        <w:pStyle w:val="Prrafodelista"/>
+        <w:numPr>
+          <w:ilvl w:val="0"/>
+          <w:numId w:val="20"/>
+        </w:numPr>
+        <w:spacing w:after="271"/>
+        <w:rPr>
+          <w:rFonts w:ascii="Arial" w:hAnsi="Arial" w:cs="Arial"/>
+          <w:b w:val="0"/>
+          <w:sz w:val="24"/>
+          <w:szCs w:val="36"/>
+        </w:rPr>
+      </w:pPr>
+      <w:r>
+        <w:rPr>
+          <w:rFonts w:ascii="Arial" w:hAnsi="Arial" w:cs="Arial"/>
+          <w:b w:val="0"/>
+          <w:sz w:val="24"/>
+          <w:szCs w:val="36"/>
+        </w:rPr>
+        <w:t>Conexión con dispositivos por medio de Chrome cast.</w:t>
+      </w:r>
+    </w:p>
+    <w:p>
+      <w:pPr>
+        <w:spacing w:after="271"/>
+        <w:rPr>
+          <w:lang w:val="en-US"/>
+        </w:rPr>
+      </w:pPr>
+      <w:r>
+        <w:rPr>
+          <w:rFonts w:ascii="Arial" w:hAnsi="Arial" w:cs="Arial"/>
+          <w:sz w:val="36"/>
+          <w:szCs w:val="36"/>
+        </w:rPr>
+        <w:t>Estrategia</w:t>
+      </w:r>
+    </w:p>
+    <w:p>
+      <w:pPr>
+        <w:spacing w:after="271"/>
+        <w:rPr>
+          <w:rFonts w:ascii="Arial" w:hAnsi="Arial" w:cs="Arial"/>
+          <w:b w:val="0"/>
+          <w:sz w:val="24"/>
+          <w:szCs w:val="36"/>
+        </w:rPr>
+      </w:pPr>
+      <w:r>
+        <w:rPr>
+          <w:rFonts w:ascii="Arial" w:hAnsi="Arial" w:cs="Arial"/>
+          <w:b w:val="0"/>
+          <w:sz w:val="24"/>
+          <w:szCs w:val="36"/>
+        </w:rPr>
+        <w:t>Para las pruebas, los miembros del grupo asumirán el rol de usuarios regulares y administradores para probar cada función que está registrada para realizar pruebas. Ya que el equipo de pruebas estará compuesto por el equipo de desarrollo, no será necesario ningún entrenamiento.</w:t>
+      </w:r>
+    </w:p>
+    <w:p>
+      <w:pPr>
+        <w:spacing w:after="271"/>
+        <w:rPr>
+          <w:rFonts w:ascii="Arial" w:hAnsi="Arial" w:cs="Arial"/>
+          <w:b w:val="0"/>
+          <w:sz w:val="24"/>
+          <w:szCs w:val="36"/>
+        </w:rPr>
+      </w:pPr>
+      <w:r>
+        <w:rPr>
+          <w:rFonts w:ascii="Arial" w:hAnsi="Arial" w:cs="Arial"/>
+          <w:b w:val="0"/>
+          <w:sz w:val="24"/>
+          <w:szCs w:val="36"/>
+        </w:rPr>
+        <w:t>Cada miembro será responsable de realizar las pruebas en una serie de marcas de teléfonos celulares</w:t>
+      </w:r>
+      <w:r>
+        <w:rPr>
+          <w:rFonts w:ascii="Arial" w:hAnsi="Arial" w:cs="Arial"/>
+          <w:b w:val="0"/>
+          <w:sz w:val="24"/>
+          <w:szCs w:val="36"/>
+        </w:rPr>
+        <w:t>. Todos los teléfonos celulares a usarse usarán el sistema operativo, Android, sin importar la versión del sistema operativo.</w:t>
+      </w:r>
+    </w:p>
+    <w:p>
+      <w:pPr>
+        <w:spacing w:after="271"/>
+        <w:rPr>
+          <w:rFonts w:ascii="Arial" w:hAnsi="Arial" w:cs="Arial"/>
+          <w:b w:val="0"/>
+          <w:sz w:val="24"/>
+          <w:szCs w:val="36"/>
+        </w:rPr>
+      </w:pPr>
+      <w:r>
+        <w:rPr>
+          <w:rFonts w:ascii="Arial" w:hAnsi="Arial" w:cs="Arial"/>
+          <w:b w:val="0"/>
+          <w:sz w:val="24"/>
+          <w:szCs w:val="36"/>
+        </w:rPr>
+        <w:t xml:space="preserve">No se buscará realizar métricas en temas específicos, solo se buscará un resultado binario, donde se busca que la funcionalidad realmente funcione y no requiera de cambios. </w:t>
+      </w:r>
+    </w:p>
+    <w:p>
+      <w:pPr>
+        <w:spacing w:after="271"/>
+        <w:rPr>
+          <w:lang w:val="en-US"/>
+        </w:rPr>
+      </w:pPr>
+      <w:r>
+        <w:rPr>
+          <w:rFonts w:ascii="Arial" w:hAnsi="Arial" w:cs="Arial"/>
+          <w:sz w:val="36"/>
+          <w:szCs w:val="36"/>
+        </w:rPr>
+        <w:t>Criterio de fallos</w:t>
+      </w:r>
+    </w:p>
+    <w:p>
+      <w:pPr>
+        <w:spacing w:after="271"/>
+        <w:rPr>
+          <w:rFonts w:ascii="Arial" w:hAnsi="Arial" w:cs="Arial"/>
+          <w:b w:val="0"/>
+          <w:sz w:val="24"/>
+          <w:szCs w:val="36"/>
+        </w:rPr>
+      </w:pPr>
+      <w:r>
+        <w:rPr>
+          <w:rFonts w:ascii="Arial" w:hAnsi="Arial" w:cs="Arial"/>
+          <w:b w:val="0"/>
+          <w:sz w:val="24"/>
+          <w:szCs w:val="36"/>
+        </w:rPr>
+        <w:t>Se espera que se logren que el 80% de funcionabilidades puedan cumplir un 100% de su trabajo. En otras palabras, solo se tolerara que un 20% de las funcionalidades no sean capaces de realizar su trabajo por completo.</w:t>
+      </w:r>
+    </w:p>
+    <w:p>
+      <w:pPr>
+        <w:spacing w:after="271"/>
+      </w:pPr>
+      <w:r>
+        <w:rPr>
+          <w:rFonts w:ascii="Arial" w:hAnsi="Arial" w:cs="Arial"/>
+          <w:b w:val="0"/>
+          <w:sz w:val="24"/>
+          <w:szCs w:val="36"/>
+        </w:rPr>
+        <w:t>De esta manera, solo serán aceptados fallos menores, pero el proyecto debe de ser lo suficientemente funcional para poder entrar al mercado.</w:t>
+      </w:r>
+    </w:p>
+    <w:p>
+      <w:pPr>
+        <w:spacing w:after="271"/>
+        <w:rPr>
+          <w:rFonts w:ascii="Arial" w:hAnsi="Arial" w:cs="Arial"/>
+          <w:sz w:val="36"/>
+          <w:szCs w:val="36"/>
+        </w:rPr>
+      </w:pPr>
+      <w:r>
+        <w:rPr>
+          <w:rFonts w:ascii="Arial" w:hAnsi="Arial" w:cs="Arial"/>
+          <w:sz w:val="36"/>
+          <w:szCs w:val="36"/>
+        </w:rPr>
+        <w:t>Criterio de suspensión y retoma de requerimientos</w:t>
+      </w:r>
+    </w:p>
+    <w:p>
+      <w:pPr>
+        <w:spacing w:after="271"/>
+        <w:ind w:left="0" w:firstLine="0"/>
+        <w:rPr>
+          <w:rFonts w:ascii="Arial" w:hAnsi="Arial" w:cs="Arial"/>
+          <w:b w:val="0"/>
+          <w:sz w:val="24"/>
+          <w:szCs w:val="36"/>
+        </w:rPr>
+      </w:pPr>
+      <w:r>
+        <w:rPr>
+          <w:rFonts w:ascii="Arial" w:hAnsi="Arial" w:cs="Arial"/>
+          <w:b w:val="0"/>
+          <w:sz w:val="24"/>
+          <w:szCs w:val="36"/>
+        </w:rPr>
+        <w:lastRenderedPageBreak/>
+        <w:t xml:space="preserve">Las pruebas sobre un requerimiento deberán de suspenderse cuando presenten alguna anomalía. Al suspenderse se notificara a los desarrolladores del error en cuestión para que puedan proceder a reparar el fallo para así retomar las pruebas. </w:t>
+      </w:r>
+    </w:p>
+    <w:p>
+      <w:pPr>
+        <w:spacing w:after="271"/>
+        <w:ind w:left="0" w:firstLine="0"/>
+        <w:rPr>
+          <w:lang w:val="en-US"/>
+        </w:rPr>
+      </w:pPr>
+      <w:r>
+        <w:rPr>
+          <w:rFonts w:ascii="Arial" w:hAnsi="Arial" w:cs="Arial"/>
+          <w:b w:val="0"/>
+          <w:sz w:val="24"/>
+          <w:szCs w:val="36"/>
+        </w:rPr>
+        <w:t>La tolerancia a los fallos dentro de la capa de cálculos y capa de datos debe ser mínima, en cambio, los fallos en la capa de interfaz no representan ninguna amenaza por lo que no se suspenderán las pruebas en caso de existir un problema de este tipo.</w:t>
+      </w:r>
+      <w:r>
+        <w:rPr>
+          <w:lang w:val="en-US"/>
+        </w:rPr>
+        <w:t xml:space="preserve"> </w:t>
+      </w:r>
+    </w:p>
+    <w:p>
+      <w:pPr>
+        <w:spacing w:after="271"/>
+        <w:rPr>
+          <w:rFonts w:ascii="Arial" w:hAnsi="Arial" w:cs="Arial"/>
+          <w:sz w:val="36"/>
+          <w:szCs w:val="36"/>
+        </w:rPr>
+      </w:pPr>
+      <w:r>
+        <w:rPr>
+          <w:rFonts w:ascii="Arial" w:hAnsi="Arial" w:cs="Arial"/>
+          <w:sz w:val="36"/>
+          <w:szCs w:val="36"/>
+        </w:rPr>
+        <w:t>Documentos entregables tras las pruebas.</w:t>
+      </w:r>
+    </w:p>
+    <w:p>
+      <w:pPr>
+        <w:spacing w:after="271"/>
+        <w:rPr>
+          <w:rFonts w:ascii="Arial" w:hAnsi="Arial" w:cs="Arial"/>
+          <w:b w:val="0"/>
+          <w:sz w:val="24"/>
+          <w:szCs w:val="36"/>
+        </w:rPr>
+      </w:pPr>
+      <w:r>
+        <w:rPr>
+          <w:rFonts w:ascii="Arial" w:hAnsi="Arial" w:cs="Arial"/>
+          <w:b w:val="0"/>
+          <w:sz w:val="24"/>
+          <w:szCs w:val="36"/>
+        </w:rPr>
+        <w:t>Tras realizar las debidas pruebas de los requerimientos y obtener los resultados, se generaran los siguientes documentos:</w:t>
+      </w:r>
+    </w:p>
+    <w:p>
+      <w:pPr>
+        <w:pStyle w:val="Prrafodelista"/>
+        <w:numPr>
+          <w:ilvl w:val="0"/>
+          <w:numId w:val="17"/>
+        </w:numPr>
+        <w:spacing w:after="271"/>
+        <w:rPr>
+          <w:rFonts w:ascii="Arial" w:hAnsi="Arial" w:cs="Arial"/>
+          <w:b w:val="0"/>
+          <w:sz w:val="24"/>
+          <w:szCs w:val="36"/>
+        </w:rPr>
+      </w:pPr>
+      <w:r>
+        <w:rPr>
+          <w:rFonts w:ascii="Arial" w:hAnsi="Arial" w:cs="Arial"/>
+          <w:b w:val="0"/>
+          <w:sz w:val="24"/>
+          <w:szCs w:val="36"/>
+        </w:rPr>
+        <w:t>Plan de pruebas.</w:t>
+      </w:r>
+    </w:p>
+    <w:p>
+      <w:pPr>
+        <w:pStyle w:val="Prrafodelista"/>
+        <w:numPr>
+          <w:ilvl w:val="0"/>
+          <w:numId w:val="17"/>
+        </w:numPr>
+        <w:spacing w:after="271"/>
+        <w:rPr>
+          <w:rFonts w:ascii="Arial" w:hAnsi="Arial" w:cs="Arial"/>
+          <w:b w:val="0"/>
+          <w:sz w:val="24"/>
+          <w:szCs w:val="36"/>
+        </w:rPr>
+      </w:pPr>
+      <w:r>
+        <w:rPr>
+          <w:rFonts w:ascii="Arial" w:hAnsi="Arial" w:cs="Arial"/>
+          <w:b w:val="0"/>
+          <w:sz w:val="24"/>
+          <w:szCs w:val="36"/>
+        </w:rPr>
+        <w:t>Casos de pruebas.</w:t>
+      </w:r>
+    </w:p>
+    <w:p>
+      <w:pPr>
+        <w:pStyle w:val="Prrafodelista"/>
+        <w:numPr>
+          <w:ilvl w:val="0"/>
+          <w:numId w:val="17"/>
+        </w:numPr>
+        <w:spacing w:after="271"/>
+        <w:rPr>
+          <w:rFonts w:ascii="Arial" w:hAnsi="Arial" w:cs="Arial"/>
+          <w:b w:val="0"/>
+          <w:sz w:val="24"/>
+          <w:szCs w:val="36"/>
+        </w:rPr>
+      </w:pPr>
+      <w:r>
+        <w:rPr>
+          <w:rFonts w:ascii="Arial" w:hAnsi="Arial" w:cs="Arial"/>
+          <w:b w:val="0"/>
+          <w:sz w:val="24"/>
+          <w:szCs w:val="36"/>
+        </w:rPr>
+        <w:t>Reportes de problemas y acciones de corrección.</w:t>
+      </w:r>
+    </w:p>
+    <w:p>
+      <w:pPr>
+        <w:spacing w:after="271"/>
+        <w:rPr>
+          <w:rFonts w:ascii="Arial" w:hAnsi="Arial" w:cs="Arial"/>
+          <w:sz w:val="36"/>
+          <w:szCs w:val="36"/>
+        </w:rPr>
+      </w:pPr>
+      <w:r>
+        <w:rPr>
+          <w:rFonts w:ascii="Arial" w:hAnsi="Arial" w:cs="Arial"/>
+          <w:sz w:val="36"/>
+          <w:szCs w:val="36"/>
+        </w:rPr>
+        <w:t>Pruebas pendientes de realizar</w:t>
+      </w:r>
+    </w:p>
+    <w:p>
+      <w:pPr>
+        <w:spacing w:after="271"/>
+        <w:rPr>
+          <w:rFonts w:ascii="Arial" w:hAnsi="Arial" w:cs="Arial"/>
+          <w:b w:val="0"/>
+          <w:sz w:val="24"/>
+          <w:szCs w:val="36"/>
+        </w:rPr>
+      </w:pPr>
+      <w:r>
+        <w:rPr>
+          <w:rFonts w:ascii="Arial" w:hAnsi="Arial" w:cs="Arial"/>
+          <w:b w:val="0"/>
+          <w:sz w:val="24"/>
+          <w:szCs w:val="36"/>
+        </w:rPr>
+        <w:t>Todas las pruebas necesarias serán realizadas, a excepción de una. La prueba que no se realizará es analizar la estabilidad del proyecto en casos limite.</w:t>
+      </w:r>
+    </w:p>
+    <w:p>
+      <w:pPr>
         <w:pStyle w:val="Ttulo1"/>
         <w:ind w:left="-5"/>
         <w:rPr>
@@ -2412,1198 +2956,87 @@
         <w:rPr>
           <w:lang w:val="en-US"/>
         </w:rPr>
-        <w:t xml:space="preserve">Features not to be Tested </w:t>
+        <w:t xml:space="preserve">Environmental Needs </w:t>
       </w:r>
     </w:p>
     <w:p>
       <w:pPr>
         <w:spacing w:after="271"/>
-        <w:rPr>
-          <w:lang w:val="en-US"/>
-        </w:rPr>
-      </w:pPr>
-      <w:r>
-        <w:rPr>
-          <w:lang w:val="en-US"/>
-        </w:rPr>
-        <w:t xml:space="preserve">This is a listing of what is NOT to be tested from both the Users viewpoint of what the system does and a configuration management/version control view. This is not a technical description of the software, but a USERS view of the functions. </w:t>
-      </w:r>
-    </w:p>
-    <w:p>
-      <w:pPr>
-        <w:spacing w:after="300"/>
-        <w:rPr>
-          <w:lang w:val="en-US"/>
-        </w:rPr>
-      </w:pPr>
-      <w:r>
-        <w:rPr>
-          <w:lang w:val="en-US"/>
-        </w:rPr>
-        <w:t xml:space="preserve">Identify WHY the feature is not to be tested, there can be any number of reasons. </w:t>
-      </w:r>
-    </w:p>
-    <w:p>
-      <w:pPr>
-        <w:numPr>
-          <w:ilvl w:val="0"/>
-          <w:numId w:val="5"/>
-        </w:numPr>
-        <w:ind w:hanging="360"/>
-        <w:rPr>
-          <w:lang w:val="en-US"/>
-        </w:rPr>
-      </w:pPr>
-      <w:r>
-        <w:rPr>
-          <w:lang w:val="en-US"/>
-        </w:rPr>
-        <w:t xml:space="preserve">Not to be included in this release of the Software. </w:t>
-      </w:r>
-    </w:p>
-    <w:p>
-      <w:pPr>
-        <w:numPr>
-          <w:ilvl w:val="0"/>
-          <w:numId w:val="5"/>
-        </w:numPr>
-        <w:ind w:hanging="360"/>
-        <w:rPr>
-          <w:lang w:val="en-US"/>
-        </w:rPr>
-      </w:pPr>
-      <w:proofErr w:type="gramStart"/>
-      <w:r>
-        <w:rPr>
-          <w:lang w:val="en-US"/>
-        </w:rPr>
-        <w:t>Low risk,</w:t>
-      </w:r>
-      <w:proofErr w:type="gramEnd"/>
-      <w:r>
-        <w:rPr>
-          <w:lang w:val="en-US"/>
-        </w:rPr>
-        <w:t xml:space="preserve"> has been used before and is considered stable. </w:t>
-      </w:r>
-    </w:p>
-    <w:p>
-      <w:pPr>
-        <w:numPr>
-          <w:ilvl w:val="0"/>
-          <w:numId w:val="5"/>
-        </w:numPr>
-        <w:spacing w:after="276"/>
-        <w:ind w:hanging="360"/>
-        <w:rPr>
-          <w:lang w:val="en-US"/>
-        </w:rPr>
-      </w:pPr>
-      <w:r>
-        <w:rPr>
-          <w:lang w:val="en-US"/>
-        </w:rPr>
-        <w:t xml:space="preserve">Will be released but not tested or documented as a functional part of the release of this version of the software. </w:t>
-      </w:r>
-    </w:p>
-    <w:p>
-      <w:pPr>
-        <w:spacing w:after="434"/>
-        <w:rPr>
-          <w:lang w:val="en-US"/>
-        </w:rPr>
-      </w:pPr>
-      <w:r>
-        <w:rPr>
-          <w:lang w:val="en-US"/>
-        </w:rPr>
-        <w:t xml:space="preserve">Sections 6 and 7 are directly related to Sections 5 and 17. </w:t>
-      </w:r>
-      <w:r>
-        <w:rPr>
-          <w:lang w:val="en-US"/>
-        </w:rPr>
-        <w:t xml:space="preserve">What will and will not be tested are directly affected by the levels of acceptable risk within the project, and what does not get tested affects the level of risk of the project. </w:t>
-      </w:r>
-    </w:p>
-    <w:p>
-      <w:pPr>
-        <w:pStyle w:val="Ttulo1"/>
-        <w:ind w:left="-5"/>
-        <w:rPr>
-          <w:lang w:val="en-US"/>
-        </w:rPr>
-      </w:pPr>
-      <w:r>
-        <w:rPr>
-          <w:lang w:val="en-US"/>
-        </w:rPr>
-        <w:t xml:space="preserve">Approach (Strategy) </w:t>
-      </w:r>
-    </w:p>
-    <w:p>
-      <w:pPr>
-        <w:spacing w:after="304"/>
-      </w:pPr>
-      <w:r>
-        <w:rPr>
-          <w:lang w:val="en-US"/>
-        </w:rPr>
-        <w:t xml:space="preserve">This is your overall test strategy for this test plan; it should be appropriate to the level of the plan (master, acceptance, etc.) and should </w:t>
-      </w:r>
-      <w:proofErr w:type="gramStart"/>
-      <w:r>
-        <w:rPr>
-          <w:lang w:val="en-US"/>
-        </w:rPr>
-        <w:t>be in agreement</w:t>
-      </w:r>
-      <w:proofErr w:type="gramEnd"/>
-      <w:r>
-        <w:rPr>
-          <w:lang w:val="en-US"/>
-        </w:rPr>
-        <w:t xml:space="preserve"> with all higher and lower levels of plans. </w:t>
-      </w:r>
-      <w:proofErr w:type="spellStart"/>
-      <w:r>
-        <w:t>Overall</w:t>
-      </w:r>
-      <w:proofErr w:type="spellEnd"/>
-      <w:r>
-        <w:t xml:space="preserve"> rules and </w:t>
-      </w:r>
-      <w:proofErr w:type="spellStart"/>
-      <w:r>
-        <w:t>processes</w:t>
-      </w:r>
-      <w:proofErr w:type="spellEnd"/>
-      <w:r>
-        <w:t xml:space="preserve"> </w:t>
-      </w:r>
-      <w:proofErr w:type="spellStart"/>
-      <w:r>
-        <w:t>should</w:t>
-      </w:r>
-      <w:proofErr w:type="spellEnd"/>
-      <w:r>
-        <w:t xml:space="preserve"> be </w:t>
-      </w:r>
-      <w:proofErr w:type="spellStart"/>
-      <w:r>
-        <w:t>identified</w:t>
-      </w:r>
-      <w:proofErr w:type="spellEnd"/>
-      <w:r>
-        <w:t xml:space="preserve">. </w:t>
-      </w:r>
-    </w:p>
-    <w:p>
-      <w:pPr>
-        <w:numPr>
-          <w:ilvl w:val="0"/>
-          <w:numId w:val="6"/>
-        </w:numPr>
-        <w:ind w:hanging="360"/>
-        <w:rPr>
-          <w:lang w:val="en-US"/>
-        </w:rPr>
-      </w:pPr>
-      <w:r>
-        <w:rPr>
-          <w:lang w:val="en-US"/>
-        </w:rPr>
-        <w:t xml:space="preserve">Are any special tools to be used and what are they? </w:t>
-      </w:r>
-    </w:p>
-    <w:p>
-      <w:pPr>
-        <w:numPr>
-          <w:ilvl w:val="0"/>
-          <w:numId w:val="6"/>
-        </w:numPr>
-        <w:ind w:hanging="360"/>
-        <w:rPr>
-          <w:lang w:val="en-US"/>
-        </w:rPr>
-      </w:pPr>
-      <w:r>
-        <w:rPr>
-          <w:lang w:val="en-US"/>
-        </w:rPr>
-        <w:t xml:space="preserve">Will the tool require special training? </w:t>
-      </w:r>
-    </w:p>
-    <w:p>
-      <w:pPr>
-        <w:numPr>
-          <w:ilvl w:val="0"/>
-          <w:numId w:val="6"/>
-        </w:numPr>
-        <w:ind w:hanging="360"/>
-        <w:rPr>
-          <w:lang w:val="en-US"/>
-        </w:rPr>
-      </w:pPr>
-      <w:r>
-        <w:rPr>
-          <w:lang w:val="en-US"/>
-        </w:rPr>
-        <w:t xml:space="preserve">What metrics will be collected? </w:t>
-      </w:r>
-    </w:p>
-    <w:p>
-      <w:pPr>
-        <w:numPr>
-          <w:ilvl w:val="0"/>
-          <w:numId w:val="6"/>
-        </w:numPr>
-        <w:ind w:hanging="360"/>
-        <w:rPr>
-          <w:lang w:val="en-US"/>
-        </w:rPr>
-      </w:pPr>
-      <w:r>
-        <w:rPr>
-          <w:lang w:val="en-US"/>
-        </w:rPr>
-        <w:t xml:space="preserve">Which level is each metric to be collected at? </w:t>
-      </w:r>
-    </w:p>
-    <w:p>
-      <w:pPr>
-        <w:numPr>
-          <w:ilvl w:val="0"/>
-          <w:numId w:val="6"/>
-        </w:numPr>
-        <w:ind w:hanging="360"/>
-        <w:rPr>
-          <w:lang w:val="en-US"/>
-        </w:rPr>
-      </w:pPr>
-      <w:r>
-        <w:rPr>
-          <w:lang w:val="en-US"/>
-        </w:rPr>
-        <w:t xml:space="preserve">How is Configuration Management to be handled? </w:t>
-      </w:r>
-    </w:p>
-    <w:p>
-      <w:pPr>
-        <w:numPr>
-          <w:ilvl w:val="0"/>
-          <w:numId w:val="6"/>
-        </w:numPr>
-        <w:ind w:hanging="360"/>
-        <w:rPr>
-          <w:lang w:val="en-US"/>
-        </w:rPr>
-      </w:pPr>
-      <w:r>
-        <w:rPr>
-          <w:lang w:val="en-US"/>
-        </w:rPr>
-        <w:t xml:space="preserve">How many different configurations will be tested? </w:t>
-      </w:r>
-    </w:p>
-    <w:p>
-      <w:pPr>
-        <w:numPr>
-          <w:ilvl w:val="0"/>
-          <w:numId w:val="6"/>
-        </w:numPr>
-        <w:ind w:hanging="360"/>
-      </w:pPr>
-      <w:r>
-        <w:t xml:space="preserve">Hardware </w:t>
-      </w:r>
-    </w:p>
-    <w:p>
-      <w:pPr>
-        <w:numPr>
-          <w:ilvl w:val="0"/>
-          <w:numId w:val="6"/>
-        </w:numPr>
-        <w:ind w:hanging="360"/>
-      </w:pPr>
-      <w:r>
-        <w:t xml:space="preserve">Software </w:t>
-      </w:r>
-    </w:p>
-    <w:p>
-      <w:pPr>
-        <w:numPr>
-          <w:ilvl w:val="0"/>
-          <w:numId w:val="6"/>
-        </w:numPr>
-        <w:ind w:hanging="360"/>
-        <w:rPr>
-          <w:lang w:val="en-US"/>
-        </w:rPr>
-      </w:pPr>
-      <w:r>
-        <w:rPr>
-          <w:lang w:val="en-US"/>
-        </w:rPr>
-        <w:t xml:space="preserve">Combinations of HW, SW and other vendor packages </w:t>
-      </w:r>
-    </w:p>
-    <w:p>
-      <w:pPr>
-        <w:numPr>
-          <w:ilvl w:val="0"/>
-          <w:numId w:val="6"/>
-        </w:numPr>
-        <w:ind w:hanging="360"/>
-        <w:rPr>
-          <w:lang w:val="en-US"/>
-        </w:rPr>
-      </w:pPr>
-      <w:r>
-        <w:rPr>
-          <w:lang w:val="en-US"/>
-        </w:rPr>
-        <w:t xml:space="preserve">What levels of regression testing will be done and how much at each test level? </w:t>
-      </w:r>
-    </w:p>
-    <w:p>
-      <w:pPr>
-        <w:numPr>
-          <w:ilvl w:val="0"/>
-          <w:numId w:val="6"/>
-        </w:numPr>
-        <w:ind w:hanging="360"/>
-        <w:rPr>
-          <w:lang w:val="en-US"/>
-        </w:rPr>
-      </w:pPr>
-      <w:r>
-        <w:rPr>
-          <w:lang w:val="en-US"/>
-        </w:rPr>
-        <w:t xml:space="preserve">Will regression testing be based on severity of defects detected? </w:t>
-      </w:r>
-    </w:p>
-    <w:p>
-      <w:pPr>
-        <w:numPr>
-          <w:ilvl w:val="0"/>
-          <w:numId w:val="6"/>
-        </w:numPr>
-        <w:spacing w:after="275"/>
-        <w:ind w:hanging="360"/>
-        <w:rPr>
-          <w:lang w:val="en-US"/>
-        </w:rPr>
-      </w:pPr>
-      <w:r>
-        <w:rPr>
-          <w:lang w:val="en-US"/>
-        </w:rPr>
-        <w:t xml:space="preserve">How will elements in the requirements and design that do not make sense or are untestable be processed? </w:t>
-      </w:r>
-    </w:p>
-    <w:p>
-      <w:pPr>
-        <w:spacing w:after="274"/>
-        <w:rPr>
-          <w:lang w:val="en-US"/>
-        </w:rPr>
-      </w:pPr>
-      <w:r>
-        <w:rPr>
-          <w:lang w:val="en-US"/>
-        </w:rPr>
-        <w:t xml:space="preserve">If this is a master test plan the overall project testing approach and coverage requirements must also be identified. </w:t>
-      </w:r>
-    </w:p>
-    <w:p>
-      <w:pPr>
-        <w:spacing w:after="300"/>
-        <w:rPr>
-          <w:lang w:val="en-US"/>
-        </w:rPr>
-      </w:pPr>
-      <w:r>
-        <w:rPr>
-          <w:lang w:val="en-US"/>
-        </w:rPr>
-        <w:t xml:space="preserve">Specify if there are </w:t>
-      </w:r>
-      <w:proofErr w:type="gramStart"/>
-      <w:r>
-        <w:rPr>
-          <w:lang w:val="en-US"/>
-        </w:rPr>
-        <w:t>special requirements</w:t>
-      </w:r>
-      <w:proofErr w:type="gramEnd"/>
-      <w:r>
-        <w:rPr>
-          <w:lang w:val="en-US"/>
-        </w:rPr>
-        <w:t xml:space="preserve"> for the testing. </w:t>
-      </w:r>
-    </w:p>
-    <w:p>
-      <w:pPr>
-        <w:numPr>
-          <w:ilvl w:val="0"/>
-          <w:numId w:val="6"/>
-        </w:numPr>
-        <w:ind w:hanging="360"/>
-        <w:rPr>
-          <w:lang w:val="en-US"/>
-        </w:rPr>
-      </w:pPr>
-      <w:r>
-        <w:rPr>
-          <w:lang w:val="en-US"/>
-        </w:rPr>
-        <w:t xml:space="preserve">Only the full component will be tested. </w:t>
-      </w:r>
-    </w:p>
-    <w:p>
-      <w:pPr>
-        <w:numPr>
-          <w:ilvl w:val="0"/>
-          <w:numId w:val="6"/>
-        </w:numPr>
-        <w:spacing w:after="273"/>
-        <w:ind w:hanging="360"/>
-        <w:rPr>
-          <w:lang w:val="en-US"/>
-        </w:rPr>
-      </w:pPr>
-      <w:r>
-        <w:rPr>
-          <w:lang w:val="en-US"/>
-        </w:rPr>
-        <w:t xml:space="preserve">A specified segment of grouping of features/components must be tested together. </w:t>
-      </w:r>
-    </w:p>
-    <w:p>
-      <w:pPr>
-        <w:rPr>
-          <w:lang w:val="en-US"/>
-        </w:rPr>
-      </w:pPr>
-      <w:r>
-        <w:rPr>
-          <w:lang w:val="en-US"/>
-        </w:rPr>
-        <w:lastRenderedPageBreak/>
-        <w:t xml:space="preserve">Other information that may be useful in setting the approach are: </w:t>
-      </w:r>
-    </w:p>
-    <w:p>
-      <w:pPr>
-        <w:numPr>
-          <w:ilvl w:val="0"/>
-          <w:numId w:val="6"/>
-        </w:numPr>
-        <w:ind w:hanging="360"/>
-        <w:rPr>
-          <w:lang w:val="en-US"/>
-        </w:rPr>
-      </w:pPr>
-      <w:r>
-        <w:rPr>
-          <w:lang w:val="en-US"/>
-        </w:rPr>
-        <w:t xml:space="preserve">MTBF, Mean Time Between Failures - if this is a valid measurement for the test involved and if the data is available. </w:t>
-      </w:r>
-    </w:p>
-    <w:p>
-      <w:pPr>
-        <w:numPr>
-          <w:ilvl w:val="0"/>
-          <w:numId w:val="6"/>
-        </w:numPr>
-        <w:spacing w:after="273"/>
-        <w:ind w:hanging="360"/>
-        <w:rPr>
-          <w:lang w:val="en-US"/>
-        </w:rPr>
-      </w:pPr>
-      <w:r>
-        <w:rPr>
-          <w:lang w:val="en-US"/>
-        </w:rPr>
-        <w:t xml:space="preserve">SRE, Software Reliability Engineering - if this methodology is in use and if the information is available. </w:t>
-      </w:r>
-    </w:p>
-    <w:p>
-      <w:pPr>
-        <w:spacing w:after="431"/>
-        <w:rPr>
-          <w:lang w:val="en-US"/>
-        </w:rPr>
-      </w:pPr>
-      <w:r>
-        <w:rPr>
-          <w:lang w:val="en-US"/>
-        </w:rPr>
-        <w:t xml:space="preserve">How will meetings and other organizational processes be handled? </w:t>
-      </w:r>
-    </w:p>
-    <w:p>
-      <w:pPr>
-        <w:pStyle w:val="Ttulo1"/>
-        <w:ind w:left="-5"/>
-        <w:rPr>
-          <w:lang w:val="en-US"/>
-        </w:rPr>
-      </w:pPr>
-      <w:r>
-        <w:rPr>
-          <w:lang w:val="en-US"/>
-        </w:rPr>
-        <w:t xml:space="preserve">Item Pass/Fail Criteria </w:t>
-      </w:r>
-    </w:p>
-    <w:p>
-      <w:pPr>
-        <w:spacing w:after="304"/>
-        <w:rPr>
-          <w:lang w:val="en-US"/>
-        </w:rPr>
-      </w:pPr>
-      <w:r>
-        <w:rPr>
-          <w:lang w:val="en-US"/>
-        </w:rPr>
-        <w:t xml:space="preserve">What are the Completion criteria for this plan? This is a critical aspect of any test plan and should be appropriate to the level of the plan. </w:t>
-      </w:r>
-    </w:p>
-    <w:p>
-      <w:pPr>
-        <w:numPr>
-          <w:ilvl w:val="0"/>
-          <w:numId w:val="7"/>
-        </w:numPr>
-        <w:ind w:hanging="360"/>
-        <w:rPr>
-          <w:lang w:val="en-US"/>
-        </w:rPr>
-      </w:pPr>
-      <w:r>
-        <w:rPr>
-          <w:lang w:val="en-US"/>
-        </w:rPr>
-        <w:t xml:space="preserve">At the Unit test level this could be items such as: </w:t>
-      </w:r>
-    </w:p>
-    <w:p>
-      <w:pPr>
-        <w:numPr>
-          <w:ilvl w:val="1"/>
-          <w:numId w:val="7"/>
-        </w:numPr>
-        <w:spacing w:after="35"/>
-        <w:ind w:hanging="360"/>
-      </w:pPr>
-      <w:proofErr w:type="spellStart"/>
-      <w:r>
-        <w:t>All</w:t>
-      </w:r>
-      <w:proofErr w:type="spellEnd"/>
-      <w:r>
-        <w:t xml:space="preserve"> test cases </w:t>
-      </w:r>
-      <w:proofErr w:type="spellStart"/>
-      <w:r>
-        <w:t>completed</w:t>
-      </w:r>
-      <w:proofErr w:type="spellEnd"/>
-      <w:r>
-        <w:t xml:space="preserve">. </w:t>
-      </w:r>
-    </w:p>
-    <w:p>
-      <w:pPr>
-        <w:numPr>
-          <w:ilvl w:val="1"/>
-          <w:numId w:val="7"/>
-        </w:numPr>
-        <w:ind w:hanging="360"/>
-        <w:rPr>
-          <w:lang w:val="en-US"/>
-        </w:rPr>
-      </w:pPr>
-      <w:r>
-        <w:rPr>
-          <w:lang w:val="en-US"/>
-        </w:rPr>
-        <w:t xml:space="preserve">A specified percentage of cases completed with a percentage containing some number of minor defects. </w:t>
-      </w:r>
-    </w:p>
-    <w:p>
-      <w:pPr>
-        <w:numPr>
-          <w:ilvl w:val="1"/>
-          <w:numId w:val="7"/>
-        </w:numPr>
-        <w:spacing w:after="35"/>
-        <w:ind w:hanging="360"/>
-        <w:rPr>
-          <w:lang w:val="en-US"/>
-        </w:rPr>
-      </w:pPr>
-      <w:r>
-        <w:rPr>
-          <w:lang w:val="en-US"/>
-        </w:rPr>
-        <w:t xml:space="preserve">Code coverage tool indicates all code covered. </w:t>
-      </w:r>
-    </w:p>
-    <w:p>
-      <w:pPr>
-        <w:numPr>
-          <w:ilvl w:val="0"/>
-          <w:numId w:val="7"/>
-        </w:numPr>
-        <w:ind w:hanging="360"/>
-        <w:rPr>
-          <w:lang w:val="en-US"/>
-        </w:rPr>
-      </w:pPr>
-      <w:r>
-        <w:rPr>
-          <w:lang w:val="en-US"/>
-        </w:rPr>
-        <w:t xml:space="preserve">At the Master test plan level this could be items such as: </w:t>
-      </w:r>
-    </w:p>
-    <w:p>
-      <w:pPr>
-        <w:numPr>
-          <w:ilvl w:val="1"/>
-          <w:numId w:val="7"/>
-        </w:numPr>
-        <w:spacing w:after="35"/>
-        <w:ind w:hanging="360"/>
-        <w:rPr>
-          <w:lang w:val="en-US"/>
-        </w:rPr>
-      </w:pPr>
-      <w:r>
-        <w:rPr>
-          <w:lang w:val="en-US"/>
-        </w:rPr>
-        <w:t xml:space="preserve">All lower level plans completed. </w:t>
-      </w:r>
-    </w:p>
-    <w:p>
-      <w:pPr>
-        <w:numPr>
-          <w:ilvl w:val="1"/>
-          <w:numId w:val="7"/>
-        </w:numPr>
-        <w:spacing w:after="273"/>
-        <w:ind w:hanging="360"/>
-        <w:rPr>
-          <w:lang w:val="en-US"/>
-        </w:rPr>
-      </w:pPr>
-      <w:r>
-        <w:rPr>
-          <w:lang w:val="en-US"/>
-        </w:rPr>
-        <w:t xml:space="preserve">A specified number of plans completed without errors and a percentage with minor defects. </w:t>
-      </w:r>
-    </w:p>
-    <w:p>
-      <w:pPr>
-        <w:spacing w:after="274"/>
-        <w:rPr>
-          <w:lang w:val="en-US"/>
-        </w:rPr>
-      </w:pPr>
-      <w:r>
-        <w:rPr>
-          <w:lang w:val="en-US"/>
-        </w:rPr>
-        <w:t xml:space="preserve">This could be an individual test case level criterion or a unit level plan or it can be general functional requirements for higher level plans. </w:t>
-      </w:r>
-    </w:p>
-    <w:p>
-      <w:pPr>
-        <w:spacing w:after="301"/>
-        <w:rPr>
-          <w:lang w:val="en-US"/>
-        </w:rPr>
-      </w:pPr>
-      <w:r>
-        <w:rPr>
-          <w:lang w:val="en-US"/>
-        </w:rPr>
-        <w:t xml:space="preserve">What is the number and severity of defects located? </w:t>
-      </w:r>
-    </w:p>
-    <w:p>
-      <w:pPr>
-        <w:numPr>
-          <w:ilvl w:val="0"/>
-          <w:numId w:val="7"/>
-        </w:numPr>
-        <w:ind w:hanging="360"/>
-        <w:rPr>
-          <w:lang w:val="en-US"/>
-        </w:rPr>
-      </w:pPr>
-      <w:r>
-        <w:rPr>
-          <w:lang w:val="en-US"/>
-        </w:rPr>
-        <w:t xml:space="preserve">Is it possible to compare this to the total number of defects? This may be impossible, as some defects are never detected. </w:t>
-      </w:r>
-      <w:r>
-        <w:rPr>
-          <w:rFonts w:ascii="Courier New" w:eastAsia="Courier New" w:hAnsi="Courier New" w:cs="Courier New"/>
-          <w:b w:val="0"/>
-          <w:lang w:val="en-US"/>
-        </w:rPr>
-        <w:t>o</w:t>
-      </w:r>
-      <w:r>
-        <w:rPr>
-          <w:rFonts w:ascii="Arial" w:eastAsia="Arial" w:hAnsi="Arial" w:cs="Arial"/>
-          <w:b w:val="0"/>
-          <w:lang w:val="en-US"/>
-        </w:rPr>
-        <w:t xml:space="preserve"> </w:t>
-      </w:r>
-      <w:r>
-        <w:rPr>
-          <w:lang w:val="en-US"/>
-        </w:rPr>
-        <w:t xml:space="preserve">A defect is something that may cause a </w:t>
-      </w:r>
-      <w:proofErr w:type="gramStart"/>
-      <w:r>
-        <w:rPr>
-          <w:lang w:val="en-US"/>
-        </w:rPr>
-        <w:t>failure, and</w:t>
-      </w:r>
-      <w:proofErr w:type="gramEnd"/>
-      <w:r>
-        <w:rPr>
-          <w:lang w:val="en-US"/>
-        </w:rPr>
-        <w:t xml:space="preserve"> may be acceptable to leave in the application. </w:t>
-      </w:r>
-    </w:p>
-    <w:p>
-      <w:pPr>
-        <w:numPr>
-          <w:ilvl w:val="1"/>
-          <w:numId w:val="7"/>
-        </w:numPr>
-        <w:spacing w:after="434"/>
-        <w:ind w:hanging="360"/>
-        <w:rPr>
-          <w:lang w:val="en-US"/>
-        </w:rPr>
-      </w:pPr>
-      <w:r>
-        <w:rPr>
-          <w:lang w:val="en-US"/>
-        </w:rPr>
-        <w:t xml:space="preserve">A failure is the result of a defect as seen by the User, the system crashes, etc. </w:t>
-      </w:r>
-    </w:p>
-    <w:p>
-      <w:pPr>
-        <w:pStyle w:val="Ttulo1"/>
-        <w:ind w:left="-5"/>
-        <w:rPr>
-          <w:lang w:val="en-US"/>
-        </w:rPr>
-      </w:pPr>
-      <w:r>
-        <w:rPr>
-          <w:lang w:val="en-US"/>
-        </w:rPr>
-        <w:t xml:space="preserve">Suspension Criteria and Resumption Requirements </w:t>
-      </w:r>
-    </w:p>
-    <w:p>
-      <w:pPr>
-        <w:spacing w:after="301"/>
-        <w:rPr>
-          <w:lang w:val="en-US"/>
-        </w:rPr>
-      </w:pPr>
-      <w:r>
-        <w:rPr>
-          <w:lang w:val="en-US"/>
-        </w:rPr>
-        <w:t xml:space="preserve">Know when to pause in a series of tests. </w:t>
-      </w:r>
-    </w:p>
-    <w:p>
-      <w:pPr>
-        <w:spacing w:after="276"/>
-        <w:ind w:left="705" w:hanging="360"/>
-        <w:rPr>
-          <w:lang w:val="en-US"/>
-        </w:rPr>
-      </w:pPr>
-      <w:r>
-        <w:rPr>
-          <w:rFonts w:ascii="Segoe UI Symbol" w:eastAsia="Segoe UI Symbol" w:hAnsi="Segoe UI Symbol" w:cs="Segoe UI Symbol"/>
-          <w:b w:val="0"/>
-        </w:rPr>
-        <w:t></w:t>
-      </w:r>
-      <w:r>
-        <w:rPr>
-          <w:rFonts w:ascii="Arial" w:eastAsia="Arial" w:hAnsi="Arial" w:cs="Arial"/>
-          <w:b w:val="0"/>
-          <w:lang w:val="en-US"/>
-        </w:rPr>
-        <w:t xml:space="preserve"> </w:t>
-      </w:r>
-      <w:r>
-        <w:rPr>
-          <w:rFonts w:ascii="Arial" w:eastAsia="Arial" w:hAnsi="Arial" w:cs="Arial"/>
-          <w:b w:val="0"/>
-          <w:lang w:val="en-US"/>
-        </w:rPr>
-        <w:tab/>
-      </w:r>
-      <w:r>
-        <w:rPr>
-          <w:lang w:val="en-US"/>
-        </w:rPr>
-        <w:t xml:space="preserve">If the number or type of defects reaches a point where the follow on testing has no value, it makes no sense to continue the test; you are just wasting resources. </w:t>
-      </w:r>
-    </w:p>
-    <w:p>
-      <w:pPr>
-        <w:spacing w:after="276"/>
-        <w:rPr>
-          <w:lang w:val="en-US"/>
-        </w:rPr>
-      </w:pPr>
-      <w:r>
-        <w:rPr>
-          <w:lang w:val="en-US"/>
-        </w:rPr>
-        <w:t xml:space="preserve">Specify what constitutes stoppage for a test or series of tests and what is the acceptable level of defects that will allow the testing to proceed past the defects. </w:t>
-      </w:r>
-    </w:p>
-    <w:p>
-      <w:pPr>
-        <w:rPr>
-          <w:lang w:val="en-US"/>
-        </w:rPr>
-      </w:pPr>
-      <w:r>
-        <w:rPr>
-          <w:lang w:val="en-US"/>
-        </w:rPr>
-        <w:lastRenderedPageBreak/>
-        <w:t xml:space="preserve">Testing after a truly fatal error will generate conditions that may be identified as defects but are in fact ghost errors caused by the earlier defects that were ignored. </w:t>
-      </w:r>
-    </w:p>
-    <w:p>
-      <w:pPr>
-        <w:pStyle w:val="Ttulo1"/>
-        <w:ind w:left="-5"/>
-        <w:rPr>
-          <w:lang w:val="en-US"/>
-        </w:rPr>
-      </w:pPr>
-      <w:r>
-        <w:rPr>
-          <w:lang w:val="en-US"/>
-        </w:rPr>
-        <w:t xml:space="preserve">Test Deliverables </w:t>
-      </w:r>
-    </w:p>
-    <w:p>
-      <w:pPr>
-        <w:spacing w:after="300"/>
-        <w:rPr>
-          <w:lang w:val="en-US"/>
-        </w:rPr>
-      </w:pPr>
-      <w:r>
-        <w:rPr>
-          <w:lang w:val="en-US"/>
-        </w:rPr>
-        <w:t xml:space="preserve">What is to be delivered as part of this plan? </w:t>
-      </w:r>
-    </w:p>
-    <w:p>
-      <w:pPr>
-        <w:numPr>
-          <w:ilvl w:val="0"/>
-          <w:numId w:val="8"/>
-        </w:numPr>
-        <w:ind w:hanging="360"/>
-      </w:pPr>
-      <w:r>
-        <w:t xml:space="preserve">Test plan </w:t>
-      </w:r>
-      <w:proofErr w:type="spellStart"/>
-      <w:r>
-        <w:t>document</w:t>
-      </w:r>
-      <w:proofErr w:type="spellEnd"/>
-      <w:r>
-        <w:t xml:space="preserve">. </w:t>
-      </w:r>
-    </w:p>
-    <w:p>
-      <w:pPr>
-        <w:numPr>
-          <w:ilvl w:val="0"/>
-          <w:numId w:val="8"/>
-        </w:numPr>
-        <w:ind w:hanging="360"/>
-      </w:pPr>
-      <w:r>
-        <w:t xml:space="preserve">Test cases. </w:t>
-      </w:r>
-    </w:p>
-    <w:p>
-      <w:pPr>
-        <w:numPr>
-          <w:ilvl w:val="0"/>
-          <w:numId w:val="8"/>
-        </w:numPr>
-        <w:ind w:hanging="360"/>
-      </w:pPr>
-      <w:r>
-        <w:t xml:space="preserve">Test </w:t>
-      </w:r>
-      <w:proofErr w:type="spellStart"/>
-      <w:r>
-        <w:t>design</w:t>
-      </w:r>
-      <w:proofErr w:type="spellEnd"/>
-      <w:r>
-        <w:t xml:space="preserve"> </w:t>
-      </w:r>
-      <w:proofErr w:type="spellStart"/>
-      <w:r>
-        <w:t>specifications</w:t>
-      </w:r>
-      <w:proofErr w:type="spellEnd"/>
-      <w:r>
-        <w:t xml:space="preserve">. </w:t>
-      </w:r>
-    </w:p>
-    <w:p>
-      <w:pPr>
-        <w:numPr>
-          <w:ilvl w:val="0"/>
-          <w:numId w:val="8"/>
-        </w:numPr>
-        <w:ind w:hanging="360"/>
-      </w:pPr>
-      <w:r>
-        <w:t xml:space="preserve">Tools and </w:t>
-      </w:r>
-      <w:proofErr w:type="spellStart"/>
-      <w:r>
-        <w:t>their</w:t>
-      </w:r>
-      <w:proofErr w:type="spellEnd"/>
-      <w:r>
-        <w:t xml:space="preserve"> outputs. </w:t>
-      </w:r>
-    </w:p>
-    <w:p>
-      <w:pPr>
-        <w:numPr>
-          <w:ilvl w:val="0"/>
-          <w:numId w:val="8"/>
-        </w:numPr>
-        <w:ind w:hanging="360"/>
-      </w:pPr>
-      <w:proofErr w:type="spellStart"/>
-      <w:r>
-        <w:t>Simulators</w:t>
-      </w:r>
-      <w:proofErr w:type="spellEnd"/>
-      <w:r>
-        <w:t xml:space="preserve">. </w:t>
-      </w:r>
-    </w:p>
-    <w:p>
-      <w:pPr>
-        <w:numPr>
-          <w:ilvl w:val="0"/>
-          <w:numId w:val="8"/>
-        </w:numPr>
-        <w:ind w:hanging="360"/>
-      </w:pPr>
-      <w:proofErr w:type="spellStart"/>
-      <w:r>
-        <w:t>Static</w:t>
-      </w:r>
-      <w:proofErr w:type="spellEnd"/>
-      <w:r>
-        <w:t xml:space="preserve"> and </w:t>
-      </w:r>
-      <w:proofErr w:type="spellStart"/>
-      <w:r>
-        <w:t>dynamic</w:t>
-      </w:r>
-      <w:proofErr w:type="spellEnd"/>
-      <w:r>
-        <w:t xml:space="preserve"> </w:t>
-      </w:r>
-      <w:proofErr w:type="spellStart"/>
-      <w:r>
-        <w:t>generators</w:t>
-      </w:r>
-      <w:proofErr w:type="spellEnd"/>
-      <w:r>
-        <w:t xml:space="preserve">. </w:t>
-      </w:r>
-    </w:p>
-    <w:p>
-      <w:pPr>
-        <w:numPr>
-          <w:ilvl w:val="0"/>
-          <w:numId w:val="8"/>
-        </w:numPr>
-        <w:ind w:hanging="360"/>
-        <w:rPr>
-          <w:lang w:val="en-US"/>
-        </w:rPr>
-      </w:pPr>
-      <w:r>
-        <w:rPr>
-          <w:lang w:val="en-US"/>
-        </w:rPr>
-        <w:t xml:space="preserve">Error logs and execution logs. </w:t>
-      </w:r>
-    </w:p>
-    <w:p>
-      <w:pPr>
-        <w:numPr>
-          <w:ilvl w:val="0"/>
-          <w:numId w:val="8"/>
-        </w:numPr>
-        <w:spacing w:after="255"/>
-        <w:ind w:hanging="360"/>
-        <w:rPr>
-          <w:lang w:val="en-US"/>
-        </w:rPr>
-      </w:pPr>
-      <w:r>
-        <w:rPr>
-          <w:lang w:val="en-US"/>
-        </w:rPr>
-        <w:t xml:space="preserve">Problem reports and corrective actions. </w:t>
-      </w:r>
-    </w:p>
-    <w:p>
-      <w:pPr>
-        <w:spacing w:after="435"/>
-        <w:rPr>
-          <w:lang w:val="en-US"/>
-        </w:rPr>
-      </w:pPr>
-      <w:r>
-        <w:rPr>
-          <w:lang w:val="en-US"/>
-        </w:rPr>
-        <w:t xml:space="preserve">One thing that is not a test deliverable is the software itself that is listed under test items and is delivered by development. </w:t>
-      </w:r>
-    </w:p>
-    <w:p>
-      <w:pPr>
-        <w:pStyle w:val="Ttulo1"/>
-        <w:ind w:left="-5"/>
-        <w:rPr>
-          <w:lang w:val="en-US"/>
-        </w:rPr>
-      </w:pPr>
-      <w:r>
-        <w:rPr>
-          <w:lang w:val="en-US"/>
-        </w:rPr>
-        <w:t xml:space="preserve">Remaining Test Tasks </w:t>
-      </w:r>
-    </w:p>
-    <w:p>
-      <w:pPr>
-        <w:spacing w:after="276"/>
-        <w:rPr>
-          <w:lang w:val="en-US"/>
-        </w:rPr>
-      </w:pPr>
-      <w:r>
-        <w:rPr>
-          <w:lang w:val="en-US"/>
-        </w:rPr>
-        <w:t xml:space="preserve">If this is a multi-phase process or if the application is to be released in </w:t>
-      </w:r>
-      <w:proofErr w:type="gramStart"/>
-      <w:r>
-        <w:rPr>
-          <w:lang w:val="en-US"/>
-        </w:rPr>
-        <w:t>increments</w:t>
-      </w:r>
-      <w:proofErr w:type="gramEnd"/>
-      <w:r>
-        <w:rPr>
-          <w:lang w:val="en-US"/>
-        </w:rPr>
-        <w:t xml:space="preserve"> there may be parts of the application that this plan does not address. These areas need to be identified to avoid any confusion should defects be reported back on those future functions. This will also allow the users and testers to avoid incomplete functions and prevent waste of resources chasing non-defects. </w:t>
-      </w:r>
-    </w:p>
-    <w:p>
-      <w:pPr>
-        <w:spacing w:after="276"/>
-        <w:rPr>
-          <w:lang w:val="en-US"/>
-        </w:rPr>
-      </w:pPr>
-      <w:r>
-        <w:rPr>
-          <w:lang w:val="en-US"/>
-        </w:rPr>
-        <w:t xml:space="preserve">If the project is being developed as a multi-party process, this plan may only cover a portion of the total functions/features. This status needs to be identified so that those other areas have plans developed for them and to avoid wasting resources tracking defects that do not relate to this plan. </w:t>
-      </w:r>
-    </w:p>
-    <w:p>
-      <w:pPr>
-        <w:spacing w:after="435"/>
-        <w:rPr>
-          <w:lang w:val="en-US"/>
-        </w:rPr>
-      </w:pPr>
-      <w:r>
-        <w:rPr>
-          <w:lang w:val="en-US"/>
-        </w:rPr>
-        <w:t xml:space="preserve">When a third party is developing the software, this section may contain descriptions of those test tasks belonging to both the internal groups and the external groups. </w:t>
-      </w:r>
-    </w:p>
-    <w:p>
-      <w:pPr>
-        <w:pStyle w:val="Ttulo1"/>
-        <w:ind w:left="-5"/>
-        <w:rPr>
-          <w:lang w:val="en-US"/>
-        </w:rPr>
-      </w:pPr>
-      <w:r>
-        <w:rPr>
-          <w:lang w:val="en-US"/>
-        </w:rPr>
-        <w:t xml:space="preserve">Environmental Needs </w:t>
-      </w:r>
+      </w:pPr>
+      <w:r>
+        <w:t>&lt;Texto&gt;</w:t>
+      </w:r>
+    </w:p>
+    <w:p>
+      <w:pPr>
+        <w:spacing w:after="271"/>
+        <w:rPr>
+          <w:rFonts w:ascii="Arial" w:hAnsi="Arial" w:cs="Arial"/>
+          <w:sz w:val="36"/>
+          <w:szCs w:val="36"/>
+        </w:rPr>
+      </w:pPr>
+      <w:r>
+        <w:rPr>
+          <w:rFonts w:ascii="Arial" w:hAnsi="Arial" w:cs="Arial"/>
+          <w:sz w:val="36"/>
+          <w:szCs w:val="36"/>
+        </w:rPr>
+        <w:t>[Titulo]</w:t>
+      </w:r>
+    </w:p>
+    <w:p>
+      <w:pPr>
+        <w:spacing w:after="271"/>
+        <w:rPr>
+          <w:rFonts w:ascii="Arial" w:hAnsi="Arial" w:cs="Arial"/>
+          <w:b w:val="0"/>
+          <w:sz w:val="24"/>
+          <w:szCs w:val="36"/>
+        </w:rPr>
+      </w:pPr>
+      <w:r>
+        <w:rPr>
+          <w:rFonts w:ascii="Arial" w:hAnsi="Arial" w:cs="Arial"/>
+          <w:b w:val="0"/>
+          <w:sz w:val="24"/>
+          <w:szCs w:val="36"/>
+        </w:rPr>
+        <w:t>[</w:t>
+      </w:r>
+      <w:r>
+        <w:rPr>
+          <w:rFonts w:ascii="Arial" w:hAnsi="Arial" w:cs="Arial"/>
+          <w:b w:val="0"/>
+          <w:sz w:val="24"/>
+          <w:szCs w:val="36"/>
+        </w:rPr>
+        <w:t>Cuerpo</w:t>
+      </w:r>
+      <w:r>
+        <w:rPr>
+          <w:rFonts w:ascii="Arial" w:hAnsi="Arial" w:cs="Arial"/>
+          <w:b w:val="0"/>
+          <w:sz w:val="24"/>
+          <w:szCs w:val="36"/>
+        </w:rPr>
+        <w:t>]</w:t>
+      </w:r>
+    </w:p>
+    <w:p>
+      <w:pPr>
+        <w:spacing w:after="271"/>
+      </w:pPr>
+      <w:r>
+        <w:t>&lt;Texto/&gt;</w:t>
+      </w:r>
+    </w:p>
+    <w:p>
+      <w:pPr>
+        <w:rPr>
+          <w:lang w:val="en-US"/>
+        </w:rPr>
+      </w:pPr>
     </w:p>
     <w:p>
       <w:pPr>
@@ -3786,6 +3219,85 @@
     </w:p>
     <w:p>
       <w:pPr>
+        <w:spacing w:after="271"/>
+      </w:pPr>
+      <w:r>
+        <w:t>&lt;Texto&gt;</w:t>
+      </w:r>
+    </w:p>
+    <w:p>
+      <w:pPr>
+        <w:spacing w:after="271"/>
+        <w:rPr>
+          <w:rFonts w:ascii="Arial" w:hAnsi="Arial" w:cs="Arial"/>
+          <w:sz w:val="36"/>
+          <w:szCs w:val="36"/>
+        </w:rPr>
+      </w:pPr>
+      <w:r>
+        <w:rPr>
+          <w:rFonts w:ascii="Arial" w:hAnsi="Arial" w:cs="Arial"/>
+          <w:sz w:val="36"/>
+          <w:szCs w:val="36"/>
+        </w:rPr>
+        <w:t>[Titulo]</w:t>
+      </w:r>
+    </w:p>
+    <w:p>
+      <w:pPr>
+        <w:spacing w:after="271"/>
+        <w:rPr>
+          <w:rFonts w:ascii="Arial" w:hAnsi="Arial" w:cs="Arial"/>
+          <w:b w:val="0"/>
+          <w:sz w:val="24"/>
+          <w:szCs w:val="36"/>
+        </w:rPr>
+      </w:pPr>
+      <w:r>
+        <w:rPr>
+          <w:rFonts w:ascii="Arial" w:hAnsi="Arial" w:cs="Arial"/>
+          <w:b w:val="0"/>
+          <w:sz w:val="24"/>
+          <w:szCs w:val="36"/>
+        </w:rPr>
+        <w:t>[</w:t>
+      </w:r>
+      <w:r>
+        <w:rPr>
+          <w:rFonts w:ascii="Arial" w:hAnsi="Arial" w:cs="Arial"/>
+          <w:b w:val="0"/>
+          <w:sz w:val="24"/>
+          <w:szCs w:val="36"/>
+        </w:rPr>
+        <w:t>Cuerpo</w:t>
+      </w:r>
+      <w:r>
+        <w:rPr>
+          <w:rFonts w:ascii="Arial" w:hAnsi="Arial" w:cs="Arial"/>
+          <w:b w:val="0"/>
+          <w:sz w:val="24"/>
+          <w:szCs w:val="36"/>
+        </w:rPr>
+        <w:t>]</w:t>
+      </w:r>
+    </w:p>
+    <w:p>
+      <w:pPr>
+        <w:spacing w:after="271"/>
+      </w:pPr>
+      <w:r>
+        <w:t>&lt;Texto/&gt;</w:t>
+      </w:r>
+    </w:p>
+    <w:p>
+      <w:pPr>
+        <w:rPr>
+          <w:lang w:val="en-US"/>
+        </w:rPr>
+      </w:pPr>
+    </w:p>
+    <w:p>
+      <w:pPr>
         <w:rPr>
           <w:lang w:val="en-US"/>
         </w:rPr>
@@ -3842,6 +3354,85 @@
     </w:p>
     <w:p>
       <w:pPr>
+        <w:spacing w:after="271"/>
+      </w:pPr>
+      <w:r>
+        <w:t>&lt;Texto&gt;</w:t>
+      </w:r>
+    </w:p>
+    <w:p>
+      <w:pPr>
+        <w:spacing w:after="271"/>
+        <w:rPr>
+          <w:rFonts w:ascii="Arial" w:hAnsi="Arial" w:cs="Arial"/>
+          <w:sz w:val="36"/>
+          <w:szCs w:val="36"/>
+        </w:rPr>
+      </w:pPr>
+      <w:r>
+        <w:rPr>
+          <w:rFonts w:ascii="Arial" w:hAnsi="Arial" w:cs="Arial"/>
+          <w:sz w:val="36"/>
+          <w:szCs w:val="36"/>
+        </w:rPr>
+        <w:t>[Titulo]</w:t>
+      </w:r>
+    </w:p>
+    <w:p>
+      <w:pPr>
+        <w:spacing w:after="271"/>
+        <w:rPr>
+          <w:rFonts w:ascii="Arial" w:hAnsi="Arial" w:cs="Arial"/>
+          <w:b w:val="0"/>
+          <w:sz w:val="24"/>
+          <w:szCs w:val="36"/>
+        </w:rPr>
+      </w:pPr>
+      <w:r>
+        <w:rPr>
+          <w:rFonts w:ascii="Arial" w:hAnsi="Arial" w:cs="Arial"/>
+          <w:b w:val="0"/>
+          <w:sz w:val="24"/>
+          <w:szCs w:val="36"/>
+        </w:rPr>
+        <w:t>[</w:t>
+      </w:r>
+      <w:r>
+        <w:rPr>
+          <w:rFonts w:ascii="Arial" w:hAnsi="Arial" w:cs="Arial"/>
+          <w:b w:val="0"/>
+          <w:sz w:val="24"/>
+          <w:szCs w:val="36"/>
+        </w:rPr>
+        <w:t>Cuerpo</w:t>
+      </w:r>
+      <w:r>
+        <w:rPr>
+          <w:rFonts w:ascii="Arial" w:hAnsi="Arial" w:cs="Arial"/>
+          <w:b w:val="0"/>
+          <w:sz w:val="24"/>
+          <w:szCs w:val="36"/>
+        </w:rPr>
+        <w:t>]</w:t>
+      </w:r>
+    </w:p>
+    <w:p>
+      <w:pPr>
+        <w:spacing w:after="271"/>
+      </w:pPr>
+      <w:r>
+        <w:t>&lt;Texto/&gt;</w:t>
+      </w:r>
+    </w:p>
+    <w:p>
+      <w:pPr>
+        <w:rPr>
+          <w:lang w:val="en-US"/>
+        </w:rPr>
+      </w:pPr>
+    </w:p>
+    <w:p>
+      <w:pPr>
         <w:spacing w:after="270"/>
         <w:rPr>
           <w:lang w:val="en-US"/>
@@ -3864,8 +3455,13 @@
         </w:rPr>
         <w:t xml:space="preserve">This issue includes all areas of the plan. </w:t>
       </w:r>
-      <w:r>
-        <w:t xml:space="preserve">Here are </w:t>
+      <w:proofErr w:type="spellStart"/>
+      <w:r>
+        <w:t>Here</w:t>
+      </w:r>
+      <w:proofErr w:type="spellEnd"/>
+      <w:r>
+        <w:t xml:space="preserve"> are </w:t>
       </w:r>
       <w:proofErr w:type="spellStart"/>
       <w:r>
@@ -4035,6 +3631,86 @@
     </w:p>
     <w:p>
       <w:pPr>
+        <w:spacing w:after="271"/>
+      </w:pPr>
+      <w:r>
+        <w:t>&lt;Texto&gt;</w:t>
+      </w:r>
+    </w:p>
+    <w:p>
+      <w:pPr>
+        <w:spacing w:after="271"/>
+        <w:rPr>
+          <w:rFonts w:ascii="Arial" w:hAnsi="Arial" w:cs="Arial"/>
+          <w:sz w:val="36"/>
+          <w:szCs w:val="36"/>
+        </w:rPr>
+      </w:pPr>
+      <w:r>
+        <w:rPr>
+          <w:rFonts w:ascii="Arial" w:hAnsi="Arial" w:cs="Arial"/>
+          <w:sz w:val="36"/>
+          <w:szCs w:val="36"/>
+        </w:rPr>
+        <w:lastRenderedPageBreak/>
+        <w:t>[Titulo]</w:t>
+      </w:r>
+    </w:p>
+    <w:p>
+      <w:pPr>
+        <w:spacing w:after="271"/>
+        <w:rPr>
+          <w:rFonts w:ascii="Arial" w:hAnsi="Arial" w:cs="Arial"/>
+          <w:b w:val="0"/>
+          <w:sz w:val="24"/>
+          <w:szCs w:val="36"/>
+        </w:rPr>
+      </w:pPr>
+      <w:r>
+        <w:rPr>
+          <w:rFonts w:ascii="Arial" w:hAnsi="Arial" w:cs="Arial"/>
+          <w:b w:val="0"/>
+          <w:sz w:val="24"/>
+          <w:szCs w:val="36"/>
+        </w:rPr>
+        <w:t>[</w:t>
+      </w:r>
+      <w:r>
+        <w:rPr>
+          <w:rFonts w:ascii="Arial" w:hAnsi="Arial" w:cs="Arial"/>
+          <w:b w:val="0"/>
+          <w:sz w:val="24"/>
+          <w:szCs w:val="36"/>
+        </w:rPr>
+        <w:t>Cuerpo</w:t>
+      </w:r>
+      <w:r>
+        <w:rPr>
+          <w:rFonts w:ascii="Arial" w:hAnsi="Arial" w:cs="Arial"/>
+          <w:b w:val="0"/>
+          <w:sz w:val="24"/>
+          <w:szCs w:val="36"/>
+        </w:rPr>
+        <w:t>]</w:t>
+      </w:r>
+    </w:p>
+    <w:p>
+      <w:pPr>
+        <w:spacing w:after="271"/>
+      </w:pPr>
+      <w:r>
+        <w:t>&lt;Texto/&gt;</w:t>
+      </w:r>
+    </w:p>
+    <w:p>
+      <w:pPr>
+        <w:rPr>
+          <w:lang w:val="en-US"/>
+        </w:rPr>
+      </w:pPr>
+    </w:p>
+    <w:p>
+      <w:pPr>
         <w:spacing w:after="304"/>
         <w:rPr>
           <w:lang w:val="en-US"/>
@@ -4044,21 +3720,7 @@
         <w:rPr>
           <w:lang w:val="en-US"/>
         </w:rPr>
-        <w:t xml:space="preserve">Should be based on realistic and validated estimates. If the estimates for the development of the application are inaccurate, the entire project plan will </w:t>
-      </w:r>
-      <w:proofErr w:type="gramStart"/>
-      <w:r>
-        <w:rPr>
-          <w:lang w:val="en-US"/>
-        </w:rPr>
-        <w:t>slip</w:t>
-      </w:r>
-      <w:proofErr w:type="gramEnd"/>
-      <w:r>
-        <w:rPr>
-          <w:lang w:val="en-US"/>
-        </w:rPr>
-        <w:t xml:space="preserve"> and the testing is part of the overall project plan. </w:t>
+        <w:t xml:space="preserve">Should be based on realistic and validated estimates. If the estimates for the development of the application are inaccurate, the entire project plan will slip and the testing is part of the overall project plan. </w:t>
       </w:r>
     </w:p>
     <w:p>
@@ -4142,7 +3804,6 @@
         <w:rPr>
           <w:lang w:val="en-US"/>
         </w:rPr>
-        <w:lastRenderedPageBreak/>
         <w:t xml:space="preserve">At this point, all relevant milestones should be identified with their relationship to the development process identified. This will also help in identifying and tracking potential slippage in the schedule caused by the test process. </w:t>
       </w:r>
     </w:p>
@@ -4174,6 +3835,85 @@
         </w:rPr>
         <w:t xml:space="preserve">Planning Risks and Contingencies </w:t>
       </w:r>
+    </w:p>
+    <w:p>
+      <w:pPr>
+        <w:spacing w:after="271"/>
+      </w:pPr>
+      <w:r>
+        <w:t>&lt;Texto&gt;</w:t>
+      </w:r>
+    </w:p>
+    <w:p>
+      <w:pPr>
+        <w:spacing w:after="271"/>
+        <w:rPr>
+          <w:rFonts w:ascii="Arial" w:hAnsi="Arial" w:cs="Arial"/>
+          <w:sz w:val="36"/>
+          <w:szCs w:val="36"/>
+        </w:rPr>
+      </w:pPr>
+      <w:r>
+        <w:rPr>
+          <w:rFonts w:ascii="Arial" w:hAnsi="Arial" w:cs="Arial"/>
+          <w:sz w:val="36"/>
+          <w:szCs w:val="36"/>
+        </w:rPr>
+        <w:t>[Titulo]</w:t>
+      </w:r>
+    </w:p>
+    <w:p>
+      <w:pPr>
+        <w:spacing w:after="271"/>
+        <w:rPr>
+          <w:rFonts w:ascii="Arial" w:hAnsi="Arial" w:cs="Arial"/>
+          <w:b w:val="0"/>
+          <w:sz w:val="24"/>
+          <w:szCs w:val="36"/>
+        </w:rPr>
+      </w:pPr>
+      <w:r>
+        <w:rPr>
+          <w:rFonts w:ascii="Arial" w:hAnsi="Arial" w:cs="Arial"/>
+          <w:b w:val="0"/>
+          <w:sz w:val="24"/>
+          <w:szCs w:val="36"/>
+        </w:rPr>
+        <w:t>[</w:t>
+      </w:r>
+      <w:r>
+        <w:rPr>
+          <w:rFonts w:ascii="Arial" w:hAnsi="Arial" w:cs="Arial"/>
+          <w:b w:val="0"/>
+          <w:sz w:val="24"/>
+          <w:szCs w:val="36"/>
+        </w:rPr>
+        <w:t>Cuerpo</w:t>
+      </w:r>
+      <w:r>
+        <w:rPr>
+          <w:rFonts w:ascii="Arial" w:hAnsi="Arial" w:cs="Arial"/>
+          <w:b w:val="0"/>
+          <w:sz w:val="24"/>
+          <w:szCs w:val="36"/>
+        </w:rPr>
+        <w:t>]</w:t>
+      </w:r>
+    </w:p>
+    <w:p>
+      <w:pPr>
+        <w:spacing w:after="271"/>
+      </w:pPr>
+      <w:r>
+        <w:t>&lt;Texto/&gt;</w:t>
+      </w:r>
+    </w:p>
+    <w:p>
+      <w:pPr>
+        <w:rPr>
+          <w:lang w:val="en-US"/>
+        </w:rPr>
+      </w:pPr>
     </w:p>
     <w:p>
       <w:pPr>
@@ -4526,21 +4266,100 @@
         <w:rPr>
           <w:lang w:val="en-US"/>
         </w:rPr>
+        <w:t xml:space="preserve">Approvals </w:t>
+      </w:r>
+    </w:p>
+    <w:p>
+      <w:pPr>
+        <w:spacing w:after="271"/>
+      </w:pPr>
+      <w:r>
+        <w:t>&lt;Texto&gt;</w:t>
+      </w:r>
+    </w:p>
+    <w:p>
+      <w:pPr>
+        <w:spacing w:after="271"/>
+        <w:rPr>
+          <w:rFonts w:ascii="Arial" w:hAnsi="Arial" w:cs="Arial"/>
+          <w:sz w:val="36"/>
+          <w:szCs w:val="36"/>
+        </w:rPr>
+      </w:pPr>
+      <w:r>
+        <w:rPr>
+          <w:rFonts w:ascii="Arial" w:hAnsi="Arial" w:cs="Arial"/>
+          <w:sz w:val="36"/>
+          <w:szCs w:val="36"/>
+        </w:rPr>
+        <w:t>[Titulo]</w:t>
+      </w:r>
+    </w:p>
+    <w:p>
+      <w:pPr>
+        <w:spacing w:after="271"/>
+        <w:rPr>
+          <w:rFonts w:ascii="Arial" w:hAnsi="Arial" w:cs="Arial"/>
+          <w:b w:val="0"/>
+          <w:sz w:val="24"/>
+          <w:szCs w:val="36"/>
+        </w:rPr>
+      </w:pPr>
+      <w:r>
+        <w:rPr>
+          <w:rFonts w:ascii="Arial" w:hAnsi="Arial" w:cs="Arial"/>
+          <w:b w:val="0"/>
+          <w:sz w:val="24"/>
+          <w:szCs w:val="36"/>
+        </w:rPr>
+        <w:t>[</w:t>
+      </w:r>
+      <w:r>
+        <w:rPr>
+          <w:rFonts w:ascii="Arial" w:hAnsi="Arial" w:cs="Arial"/>
+          <w:b w:val="0"/>
+          <w:sz w:val="24"/>
+          <w:szCs w:val="36"/>
+        </w:rPr>
+        <w:t>Cuerpo</w:t>
+      </w:r>
+      <w:r>
+        <w:rPr>
+          <w:rFonts w:ascii="Arial" w:hAnsi="Arial" w:cs="Arial"/>
+          <w:b w:val="0"/>
+          <w:sz w:val="24"/>
+          <w:szCs w:val="36"/>
+        </w:rPr>
+        <w:t>]</w:t>
+      </w:r>
+    </w:p>
+    <w:p>
+      <w:pPr>
+        <w:spacing w:after="271"/>
+      </w:pPr>
+      <w:r>
+        <w:t>&lt;Texto/&gt;</w:t>
+      </w:r>
+    </w:p>
+    <w:p>
+      <w:pPr>
+        <w:rPr>
+          <w:lang w:val="en-US"/>
+        </w:rPr>
+      </w:pPr>
+    </w:p>
+    <w:p>
+      <w:pPr>
+        <w:spacing w:after="274"/>
+        <w:rPr>
+          <w:lang w:val="en-US"/>
+        </w:rPr>
+      </w:pPr>
+      <w:r>
+        <w:rPr>
+          <w:lang w:val="en-US"/>
+        </w:rPr>
         <w:lastRenderedPageBreak/>
-        <w:t xml:space="preserve">Approvals </w:t>
-      </w:r>
-    </w:p>
-    <w:p>
-      <w:pPr>
-        <w:spacing w:after="274"/>
-        <w:rPr>
-          <w:lang w:val="en-US"/>
-        </w:rPr>
-      </w:pPr>
-      <w:r>
-        <w:rPr>
-          <w:lang w:val="en-US"/>
-        </w:rPr>
         <w:t xml:space="preserve">Who can approve the process as complete and allow the project to proceed to the next level (depending on the level of the plan)? </w:t>
       </w:r>
     </w:p>
@@ -4659,21 +4478,7 @@
         <w:rPr>
           <w:lang w:val="en-US"/>
         </w:rPr>
-        <w:t xml:space="preserve">Always be wary of users who claim </w:t>
-      </w:r>
-      <w:proofErr w:type="gramStart"/>
-      <w:r>
-        <w:rPr>
-          <w:lang w:val="en-US"/>
-        </w:rPr>
-        <w:t>high levels</w:t>
-      </w:r>
-      <w:proofErr w:type="gramEnd"/>
-      <w:r>
-        <w:rPr>
-          <w:lang w:val="en-US"/>
-        </w:rPr>
-        <w:t xml:space="preserve"> of technical skills and programmers that claim to fully understand the business process. These types of individuals can cause more harm than good if they do not have the skills they believe they possess. </w:t>
+        <w:t xml:space="preserve">Always be wary of users who claim high levels of technical skills and programmers that claim to fully understand the business process. These types of individuals can cause more harm than good if they do not have the skills they believe they possess. </w:t>
       </w:r>
     </w:p>
     <w:p>
@@ -4690,6 +4495,85 @@
         </w:rPr>
         <w:t xml:space="preserve">Glossary </w:t>
       </w:r>
+    </w:p>
+    <w:p>
+      <w:pPr>
+        <w:spacing w:after="271"/>
+      </w:pPr>
+      <w:r>
+        <w:t>&lt;Texto&gt;</w:t>
+      </w:r>
+    </w:p>
+    <w:p>
+      <w:pPr>
+        <w:spacing w:after="271"/>
+        <w:rPr>
+          <w:rFonts w:ascii="Arial" w:hAnsi="Arial" w:cs="Arial"/>
+          <w:sz w:val="36"/>
+          <w:szCs w:val="36"/>
+        </w:rPr>
+      </w:pPr>
+      <w:r>
+        <w:rPr>
+          <w:rFonts w:ascii="Arial" w:hAnsi="Arial" w:cs="Arial"/>
+          <w:sz w:val="36"/>
+          <w:szCs w:val="36"/>
+        </w:rPr>
+        <w:t>[Titulo]</w:t>
+      </w:r>
+    </w:p>
+    <w:p>
+      <w:pPr>
+        <w:spacing w:after="271"/>
+        <w:rPr>
+          <w:rFonts w:ascii="Arial" w:hAnsi="Arial" w:cs="Arial"/>
+          <w:b w:val="0"/>
+          <w:sz w:val="24"/>
+          <w:szCs w:val="36"/>
+        </w:rPr>
+      </w:pPr>
+      <w:r>
+        <w:rPr>
+          <w:rFonts w:ascii="Arial" w:hAnsi="Arial" w:cs="Arial"/>
+          <w:b w:val="0"/>
+          <w:sz w:val="24"/>
+          <w:szCs w:val="36"/>
+        </w:rPr>
+        <w:t>[</w:t>
+      </w:r>
+      <w:r>
+        <w:rPr>
+          <w:rFonts w:ascii="Arial" w:hAnsi="Arial" w:cs="Arial"/>
+          <w:b w:val="0"/>
+          <w:sz w:val="24"/>
+          <w:szCs w:val="36"/>
+        </w:rPr>
+        <w:t>Cuerpo</w:t>
+      </w:r>
+      <w:r>
+        <w:rPr>
+          <w:rFonts w:ascii="Arial" w:hAnsi="Arial" w:cs="Arial"/>
+          <w:b w:val="0"/>
+          <w:sz w:val="24"/>
+          <w:szCs w:val="36"/>
+        </w:rPr>
+        <w:t>]</w:t>
+      </w:r>
+    </w:p>
+    <w:p>
+      <w:pPr>
+        <w:spacing w:after="271"/>
+      </w:pPr>
+      <w:r>
+        <w:t>&lt;Texto/&gt;</w:t>
+      </w:r>
+    </w:p>
+    <w:p>
+      <w:pPr>
+        <w:rPr>
+          <w:lang w:val="en-US"/>
+        </w:rPr>
+      </w:pPr>
     </w:p>
     <w:p>
       <w:pPr>
@@ -4733,8 +4617,121 @@
 </file>
 
 <file path=word/numbering.xml><?xml version="1.0" encoding="utf-8"?>
-<w:numbering xmlns:wpc="http://schemas.microsoft.com/office/word/2010/wordprocessingCanvas" xmlns:cx="http://schemas.microsoft.com/office/drawing/2014/chartex" xmlns:cx1="http://schemas.microsoft.com/office/drawing/2015/9/8/chartex" xmlns:cx2="http://schemas.microsoft.com/office/drawing/2015/10/21/chartex" xmlns:cx3="http://schemas.microsoft.com/office/drawing/2016/5/9/chartex" xmlns:cx4="http://schemas.microsoft.com/office/drawing/2016/5/10/chartex" xmlns:cx5="http://schemas.microsoft.com/office/drawing/2016/5/11/chartex" xmlns:cx6="http://schemas.microsoft.com/office/drawing/2016/5/12/chartex" xmlns:cx7="http://schemas.microsoft.com/office/drawing/2016/5/13/chartex" xmlns:cx8="http://schemas.microsoft.com/office/drawing/2016/5/14/chartex" xmlns:mc="http://schemas.openxmlformats.org/markup-compatibility/2006" xmlns:aink="http://schemas.microsoft.com/office/drawing/2016/ink" xmlns:am3d="http://schemas.microsoft.com/office/drawing/2017/model3d" xmlns:o="urn:schemas-microsoft-com:office:office" xmlns:r="http://schemas.openxmlformats.org/officeDocument/2006/relationships" xmlns:m="http://schemas.openxmlformats.org/officeDocument/2006/math" xmlns:v="urn:schemas-microsoft-com:vml" xmlns:wp14="http://schemas.microsoft.com/office/word/2010/wordprocessingDrawing" xmlns:wp="http://schemas.openxmlformats.org/drawingml/2006/wordprocessingDrawing" xmlns:w10="urn:schemas-microsoft-com:office:word" xmlns:w="http://schemas.openxmlformats.org/wordprocessingml/2006/main" xmlns:w14="http://schemas.microsoft.com/office/word/2010/wordml" xmlns:w15="http://schemas.microsoft.com/office/word/2012/wordml" xmlns:w16cid="http://schemas.microsoft.com/office/word/2016/wordml/cid" xmlns:w16se="http://schemas.microsoft.com/office/word/2015/wordml/symex" xmlns:wpg="http://schemas.microsoft.com/office/word/2010/wordprocessingGroup" xmlns:wpi="http://schemas.microsoft.com/office/word/2010/wordprocessingInk" xmlns:wne="http://schemas.microsoft.com/office/word/2006/wordml" xmlns:wps="http://schemas.microsoft.com/office/word/2010/wordprocessingShape" mc:Ignorable="w14 w15 w16se w16cid wp14">
+<w:numbering xmlns:wpc="http://schemas.microsoft.com/office/word/2010/wordprocessingCanvas" xmlns:mc="http://schemas.openxmlformats.org/markup-compatibility/2006" xmlns:o="urn:schemas-microsoft-com:office:office" xmlns:r="http://schemas.openxmlformats.org/officeDocument/2006/relationships" xmlns:m="http://schemas.openxmlformats.org/officeDocument/2006/math" xmlns:v="urn:schemas-microsoft-com:vml" xmlns:wp14="http://schemas.microsoft.com/office/word/2010/wordprocessingDrawing" xmlns:wp="http://schemas.openxmlformats.org/drawingml/2006/wordprocessingDrawing" xmlns:w10="urn:schemas-microsoft-com:office:word" xmlns:w="http://schemas.openxmlformats.org/wordprocessingml/2006/main" xmlns:w14="http://schemas.microsoft.com/office/word/2010/wordml" xmlns:w15="http://schemas.microsoft.com/office/word/2012/wordml" xmlns:wpg="http://schemas.microsoft.com/office/word/2010/wordprocessingGroup" xmlns:wpi="http://schemas.microsoft.com/office/word/2010/wordprocessingInk" xmlns:wne="http://schemas.microsoft.com/office/word/2006/wordml" xmlns:wps="http://schemas.microsoft.com/office/word/2010/wordprocessingShape" mc:Ignorable="w14 w15 wp14">
   <w:abstractNum w:abstractNumId="0" w15:restartNumberingAfterBreak="0">
+    <w:nsid w:val="072F504F"/>
+    <w:multiLevelType w:val="hybridMultilevel"/>
+    <w:tmpl w:val="3F588436"/>
+    <w:lvl w:ilvl="0" w:tplc="140A0001">
+      <w:start w:val="1"/>
+      <w:numFmt w:val="bullet"/>
+      <w:lvlText w:val=""/>
+      <w:lvlJc w:val="left"/>
+      <w:pPr>
+        <w:ind w:left="720" w:hanging="360"/>
+      </w:pPr>
+      <w:rPr>
+        <w:rFonts w:ascii="Symbol" w:hAnsi="Symbol" w:hint="default"/>
+      </w:rPr>
+    </w:lvl>
+    <w:lvl w:ilvl="1" w:tplc="140A0003" w:tentative="1">
+      <w:start w:val="1"/>
+      <w:numFmt w:val="bullet"/>
+      <w:lvlText w:val="o"/>
+      <w:lvlJc w:val="left"/>
+      <w:pPr>
+        <w:ind w:left="1440" w:hanging="360"/>
+      </w:pPr>
+      <w:rPr>
+        <w:rFonts w:ascii="Courier New" w:hAnsi="Courier New" w:cs="Courier New" w:hint="default"/>
+      </w:rPr>
+    </w:lvl>
+    <w:lvl w:ilvl="2" w:tplc="140A0005" w:tentative="1">
+      <w:start w:val="1"/>
+      <w:numFmt w:val="bullet"/>
+      <w:lvlText w:val=""/>
+      <w:lvlJc w:val="left"/>
+      <w:pPr>
+        <w:ind w:left="2160" w:hanging="360"/>
+      </w:pPr>
+      <w:rPr>
+        <w:rFonts w:ascii="Wingdings" w:hAnsi="Wingdings" w:hint="default"/>
+      </w:rPr>
+    </w:lvl>
+    <w:lvl w:ilvl="3" w:tplc="140A0001" w:tentative="1">
+      <w:start w:val="1"/>
+      <w:numFmt w:val="bullet"/>
+      <w:lvlText w:val=""/>
+      <w:lvlJc w:val="left"/>
+      <w:pPr>
+        <w:ind w:left="2880" w:hanging="360"/>
+      </w:pPr>
+      <w:rPr>
+        <w:rFonts w:ascii="Symbol" w:hAnsi="Symbol" w:hint="default"/>
+      </w:rPr>
+    </w:lvl>
+    <w:lvl w:ilvl="4" w:tplc="140A0003" w:tentative="1">
+      <w:start w:val="1"/>
+      <w:numFmt w:val="bullet"/>
+      <w:lvlText w:val="o"/>
+      <w:lvlJc w:val="left"/>
+      <w:pPr>
+        <w:ind w:left="3600" w:hanging="360"/>
+      </w:pPr>
+      <w:rPr>
+        <w:rFonts w:ascii="Courier New" w:hAnsi="Courier New" w:cs="Courier New" w:hint="default"/>
+      </w:rPr>
+    </w:lvl>
+    <w:lvl w:ilvl="5" w:tplc="140A0005" w:tentative="1">
+      <w:start w:val="1"/>
+      <w:numFmt w:val="bullet"/>
+      <w:lvlText w:val=""/>
+      <w:lvlJc w:val="left"/>
+      <w:pPr>
+        <w:ind w:left="4320" w:hanging="360"/>
+      </w:pPr>
+      <w:rPr>
+        <w:rFonts w:ascii="Wingdings" w:hAnsi="Wingdings" w:hint="default"/>
+      </w:rPr>
+    </w:lvl>
+    <w:lvl w:ilvl="6" w:tplc="140A0001" w:tentative="1">
+      <w:start w:val="1"/>
+      <w:numFmt w:val="bullet"/>
+      <w:lvlText w:val=""/>
+      <w:lvlJc w:val="left"/>
+      <w:pPr>
+        <w:ind w:left="5040" w:hanging="360"/>
+      </w:pPr>
+      <w:rPr>
+        <w:rFonts w:ascii="Symbol" w:hAnsi="Symbol" w:hint="default"/>
+      </w:rPr>
+    </w:lvl>
+    <w:lvl w:ilvl="7" w:tplc="140A0003" w:tentative="1">
+      <w:start w:val="1"/>
+      <w:numFmt w:val="bullet"/>
+      <w:lvlText w:val="o"/>
+      <w:lvlJc w:val="left"/>
+      <w:pPr>
+        <w:ind w:left="5760" w:hanging="360"/>
+      </w:pPr>
+      <w:rPr>
+        <w:rFonts w:ascii="Courier New" w:hAnsi="Courier New" w:cs="Courier New" w:hint="default"/>
+      </w:rPr>
+    </w:lvl>
+    <w:lvl w:ilvl="8" w:tplc="140A0005" w:tentative="1">
+      <w:start w:val="1"/>
+      <w:numFmt w:val="bullet"/>
+      <w:lvlText w:val=""/>
+      <w:lvlJc w:val="left"/>
+      <w:pPr>
+        <w:ind w:left="6480" w:hanging="360"/>
+      </w:pPr>
+      <w:rPr>
+        <w:rFonts w:ascii="Wingdings" w:hAnsi="Wingdings" w:hint="default"/>
+      </w:rPr>
+    </w:lvl>
+  </w:abstractNum>
+  <w:abstractNum w:abstractNumId="1" w15:restartNumberingAfterBreak="0">
     <w:nsid w:val="0A6B5336"/>
     <w:multiLevelType w:val="hybridMultilevel"/>
     <w:tmpl w:val="FCE6B614"/>
@@ -4946,7 +4943,7 @@
       </w:rPr>
     </w:lvl>
   </w:abstractNum>
-  <w:abstractNum w:abstractNumId="1" w15:restartNumberingAfterBreak="0">
+  <w:abstractNum w:abstractNumId="2" w15:restartNumberingAfterBreak="0">
     <w:nsid w:val="0C56688D"/>
     <w:multiLevelType w:val="hybridMultilevel"/>
     <w:tmpl w:val="6C7C35B2"/>
@@ -5158,7 +5155,7 @@
       </w:rPr>
     </w:lvl>
   </w:abstractNum>
-  <w:abstractNum w:abstractNumId="2" w15:restartNumberingAfterBreak="0">
+  <w:abstractNum w:abstractNumId="3" w15:restartNumberingAfterBreak="0">
     <w:nsid w:val="106A6BF0"/>
     <w:multiLevelType w:val="hybridMultilevel"/>
     <w:tmpl w:val="2B5CE426"/>
@@ -5370,7 +5367,120 @@
       </w:rPr>
     </w:lvl>
   </w:abstractNum>
-  <w:abstractNum w:abstractNumId="3" w15:restartNumberingAfterBreak="0">
+  <w:abstractNum w:abstractNumId="4" w15:restartNumberingAfterBreak="0">
+    <w:nsid w:val="11081E16"/>
+    <w:multiLevelType w:val="hybridMultilevel"/>
+    <w:tmpl w:val="E3BA05E8"/>
+    <w:lvl w:ilvl="0" w:tplc="140A0001">
+      <w:start w:val="1"/>
+      <w:numFmt w:val="bullet"/>
+      <w:lvlText w:val=""/>
+      <w:lvlJc w:val="left"/>
+      <w:pPr>
+        <w:ind w:left="720" w:hanging="360"/>
+      </w:pPr>
+      <w:rPr>
+        <w:rFonts w:ascii="Symbol" w:hAnsi="Symbol" w:hint="default"/>
+      </w:rPr>
+    </w:lvl>
+    <w:lvl w:ilvl="1" w:tplc="140A0003" w:tentative="1">
+      <w:start w:val="1"/>
+      <w:numFmt w:val="bullet"/>
+      <w:lvlText w:val="o"/>
+      <w:lvlJc w:val="left"/>
+      <w:pPr>
+        <w:ind w:left="1440" w:hanging="360"/>
+      </w:pPr>
+      <w:rPr>
+        <w:rFonts w:ascii="Courier New" w:hAnsi="Courier New" w:cs="Courier New" w:hint="default"/>
+      </w:rPr>
+    </w:lvl>
+    <w:lvl w:ilvl="2" w:tplc="140A0005" w:tentative="1">
+      <w:start w:val="1"/>
+      <w:numFmt w:val="bullet"/>
+      <w:lvlText w:val=""/>
+      <w:lvlJc w:val="left"/>
+      <w:pPr>
+        <w:ind w:left="2160" w:hanging="360"/>
+      </w:pPr>
+      <w:rPr>
+        <w:rFonts w:ascii="Wingdings" w:hAnsi="Wingdings" w:hint="default"/>
+      </w:rPr>
+    </w:lvl>
+    <w:lvl w:ilvl="3" w:tplc="140A0001" w:tentative="1">
+      <w:start w:val="1"/>
+      <w:numFmt w:val="bullet"/>
+      <w:lvlText w:val=""/>
+      <w:lvlJc w:val="left"/>
+      <w:pPr>
+        <w:ind w:left="2880" w:hanging="360"/>
+      </w:pPr>
+      <w:rPr>
+        <w:rFonts w:ascii="Symbol" w:hAnsi="Symbol" w:hint="default"/>
+      </w:rPr>
+    </w:lvl>
+    <w:lvl w:ilvl="4" w:tplc="140A0003" w:tentative="1">
+      <w:start w:val="1"/>
+      <w:numFmt w:val="bullet"/>
+      <w:lvlText w:val="o"/>
+      <w:lvlJc w:val="left"/>
+      <w:pPr>
+        <w:ind w:left="3600" w:hanging="360"/>
+      </w:pPr>
+      <w:rPr>
+        <w:rFonts w:ascii="Courier New" w:hAnsi="Courier New" w:cs="Courier New" w:hint="default"/>
+      </w:rPr>
+    </w:lvl>
+    <w:lvl w:ilvl="5" w:tplc="140A0005" w:tentative="1">
+      <w:start w:val="1"/>
+      <w:numFmt w:val="bullet"/>
+      <w:lvlText w:val=""/>
+      <w:lvlJc w:val="left"/>
+      <w:pPr>
+        <w:ind w:left="4320" w:hanging="360"/>
+      </w:pPr>
+      <w:rPr>
+        <w:rFonts w:ascii="Wingdings" w:hAnsi="Wingdings" w:hint="default"/>
+      </w:rPr>
+    </w:lvl>
+    <w:lvl w:ilvl="6" w:tplc="140A0001" w:tentative="1">
+      <w:start w:val="1"/>
+      <w:numFmt w:val="bullet"/>
+      <w:lvlText w:val=""/>
+      <w:lvlJc w:val="left"/>
+      <w:pPr>
+        <w:ind w:left="5040" w:hanging="360"/>
+      </w:pPr>
+      <w:rPr>
+        <w:rFonts w:ascii="Symbol" w:hAnsi="Symbol" w:hint="default"/>
+      </w:rPr>
+    </w:lvl>
+    <w:lvl w:ilvl="7" w:tplc="140A0003" w:tentative="1">
+      <w:start w:val="1"/>
+      <w:numFmt w:val="bullet"/>
+      <w:lvlText w:val="o"/>
+      <w:lvlJc w:val="left"/>
+      <w:pPr>
+        <w:ind w:left="5760" w:hanging="360"/>
+      </w:pPr>
+      <w:rPr>
+        <w:rFonts w:ascii="Courier New" w:hAnsi="Courier New" w:cs="Courier New" w:hint="default"/>
+      </w:rPr>
+    </w:lvl>
+    <w:lvl w:ilvl="8" w:tplc="140A0005" w:tentative="1">
+      <w:start w:val="1"/>
+      <w:numFmt w:val="bullet"/>
+      <w:lvlText w:val=""/>
+      <w:lvlJc w:val="left"/>
+      <w:pPr>
+        <w:ind w:left="6480" w:hanging="360"/>
+      </w:pPr>
+      <w:rPr>
+        <w:rFonts w:ascii="Wingdings" w:hAnsi="Wingdings" w:hint="default"/>
+      </w:rPr>
+    </w:lvl>
+  </w:abstractNum>
+  <w:abstractNum w:abstractNumId="5" w15:restartNumberingAfterBreak="0">
     <w:nsid w:val="12601315"/>
     <w:multiLevelType w:val="hybridMultilevel"/>
     <w:tmpl w:val="9AF67FCA"/>
@@ -5582,7 +5692,7 @@
       </w:rPr>
     </w:lvl>
   </w:abstractNum>
-  <w:abstractNum w:abstractNumId="4" w15:restartNumberingAfterBreak="0">
+  <w:abstractNum w:abstractNumId="6" w15:restartNumberingAfterBreak="0">
     <w:nsid w:val="13B250DC"/>
     <w:multiLevelType w:val="hybridMultilevel"/>
     <w:tmpl w:val="81AC371E"/>
@@ -5803,7 +5913,7 @@
       </w:rPr>
     </w:lvl>
   </w:abstractNum>
-  <w:abstractNum w:abstractNumId="5" w15:restartNumberingAfterBreak="0">
+  <w:abstractNum w:abstractNumId="7" w15:restartNumberingAfterBreak="0">
     <w:nsid w:val="22EE4045"/>
     <w:multiLevelType w:val="hybridMultilevel"/>
     <w:tmpl w:val="C7DE3CA4"/>
@@ -6024,7 +6134,120 @@
       </w:rPr>
     </w:lvl>
   </w:abstractNum>
-  <w:abstractNum w:abstractNumId="6" w15:restartNumberingAfterBreak="0">
+  <w:abstractNum w:abstractNumId="8" w15:restartNumberingAfterBreak="0">
+    <w:nsid w:val="29335303"/>
+    <w:multiLevelType w:val="hybridMultilevel"/>
+    <w:tmpl w:val="E6B0A338"/>
+    <w:lvl w:ilvl="0" w:tplc="140A0001">
+      <w:start w:val="1"/>
+      <w:numFmt w:val="bullet"/>
+      <w:lvlText w:val=""/>
+      <w:lvlJc w:val="left"/>
+      <w:pPr>
+        <w:ind w:left="720" w:hanging="360"/>
+      </w:pPr>
+      <w:rPr>
+        <w:rFonts w:ascii="Symbol" w:hAnsi="Symbol" w:hint="default"/>
+      </w:rPr>
+    </w:lvl>
+    <w:lvl w:ilvl="1" w:tplc="140A0003" w:tentative="1">
+      <w:start w:val="1"/>
+      <w:numFmt w:val="bullet"/>
+      <w:lvlText w:val="o"/>
+      <w:lvlJc w:val="left"/>
+      <w:pPr>
+        <w:ind w:left="1440" w:hanging="360"/>
+      </w:pPr>
+      <w:rPr>
+        <w:rFonts w:ascii="Courier New" w:hAnsi="Courier New" w:cs="Courier New" w:hint="default"/>
+      </w:rPr>
+    </w:lvl>
+    <w:lvl w:ilvl="2" w:tplc="140A0005" w:tentative="1">
+      <w:start w:val="1"/>
+      <w:numFmt w:val="bullet"/>
+      <w:lvlText w:val=""/>
+      <w:lvlJc w:val="left"/>
+      <w:pPr>
+        <w:ind w:left="2160" w:hanging="360"/>
+      </w:pPr>
+      <w:rPr>
+        <w:rFonts w:ascii="Wingdings" w:hAnsi="Wingdings" w:hint="default"/>
+      </w:rPr>
+    </w:lvl>
+    <w:lvl w:ilvl="3" w:tplc="140A0001" w:tentative="1">
+      <w:start w:val="1"/>
+      <w:numFmt w:val="bullet"/>
+      <w:lvlText w:val=""/>
+      <w:lvlJc w:val="left"/>
+      <w:pPr>
+        <w:ind w:left="2880" w:hanging="360"/>
+      </w:pPr>
+      <w:rPr>
+        <w:rFonts w:ascii="Symbol" w:hAnsi="Symbol" w:hint="default"/>
+      </w:rPr>
+    </w:lvl>
+    <w:lvl w:ilvl="4" w:tplc="140A0003" w:tentative="1">
+      <w:start w:val="1"/>
+      <w:numFmt w:val="bullet"/>
+      <w:lvlText w:val="o"/>
+      <w:lvlJc w:val="left"/>
+      <w:pPr>
+        <w:ind w:left="3600" w:hanging="360"/>
+      </w:pPr>
+      <w:rPr>
+        <w:rFonts w:ascii="Courier New" w:hAnsi="Courier New" w:cs="Courier New" w:hint="default"/>
+      </w:rPr>
+    </w:lvl>
+    <w:lvl w:ilvl="5" w:tplc="140A0005" w:tentative="1">
+      <w:start w:val="1"/>
+      <w:numFmt w:val="bullet"/>
+      <w:lvlText w:val=""/>
+      <w:lvlJc w:val="left"/>
+      <w:pPr>
+        <w:ind w:left="4320" w:hanging="360"/>
+      </w:pPr>
+      <w:rPr>
+        <w:rFonts w:ascii="Wingdings" w:hAnsi="Wingdings" w:hint="default"/>
+      </w:rPr>
+    </w:lvl>
+    <w:lvl w:ilvl="6" w:tplc="140A0001" w:tentative="1">
+      <w:start w:val="1"/>
+      <w:numFmt w:val="bullet"/>
+      <w:lvlText w:val=""/>
+      <w:lvlJc w:val="left"/>
+      <w:pPr>
+        <w:ind w:left="5040" w:hanging="360"/>
+      </w:pPr>
+      <w:rPr>
+        <w:rFonts w:ascii="Symbol" w:hAnsi="Symbol" w:hint="default"/>
+      </w:rPr>
+    </w:lvl>
+    <w:lvl w:ilvl="7" w:tplc="140A0003" w:tentative="1">
+      <w:start w:val="1"/>
+      <w:numFmt w:val="bullet"/>
+      <w:lvlText w:val="o"/>
+      <w:lvlJc w:val="left"/>
+      <w:pPr>
+        <w:ind w:left="5760" w:hanging="360"/>
+      </w:pPr>
+      <w:rPr>
+        <w:rFonts w:ascii="Courier New" w:hAnsi="Courier New" w:cs="Courier New" w:hint="default"/>
+      </w:rPr>
+    </w:lvl>
+    <w:lvl w:ilvl="8" w:tplc="140A0005" w:tentative="1">
+      <w:start w:val="1"/>
+      <w:numFmt w:val="bullet"/>
+      <w:lvlText w:val=""/>
+      <w:lvlJc w:val="left"/>
+      <w:pPr>
+        <w:ind w:left="6480" w:hanging="360"/>
+      </w:pPr>
+      <w:rPr>
+        <w:rFonts w:ascii="Wingdings" w:hAnsi="Wingdings" w:hint="default"/>
+      </w:rPr>
+    </w:lvl>
+  </w:abstractNum>
+  <w:abstractNum w:abstractNumId="9" w15:restartNumberingAfterBreak="0">
     <w:nsid w:val="30AD21D3"/>
     <w:multiLevelType w:val="hybridMultilevel"/>
     <w:tmpl w:val="AD16CA24"/>
@@ -6236,7 +6459,120 @@
       </w:rPr>
     </w:lvl>
   </w:abstractNum>
-  <w:abstractNum w:abstractNumId="7" w15:restartNumberingAfterBreak="0">
+  <w:abstractNum w:abstractNumId="10" w15:restartNumberingAfterBreak="0">
+    <w:nsid w:val="33A74F11"/>
+    <w:multiLevelType w:val="hybridMultilevel"/>
+    <w:tmpl w:val="F488D11E"/>
+    <w:lvl w:ilvl="0" w:tplc="140A0001">
+      <w:start w:val="1"/>
+      <w:numFmt w:val="bullet"/>
+      <w:lvlText w:val=""/>
+      <w:lvlJc w:val="left"/>
+      <w:pPr>
+        <w:ind w:left="720" w:hanging="360"/>
+      </w:pPr>
+      <w:rPr>
+        <w:rFonts w:ascii="Symbol" w:hAnsi="Symbol" w:hint="default"/>
+      </w:rPr>
+    </w:lvl>
+    <w:lvl w:ilvl="1" w:tplc="140A0003" w:tentative="1">
+      <w:start w:val="1"/>
+      <w:numFmt w:val="bullet"/>
+      <w:lvlText w:val="o"/>
+      <w:lvlJc w:val="left"/>
+      <w:pPr>
+        <w:ind w:left="1440" w:hanging="360"/>
+      </w:pPr>
+      <w:rPr>
+        <w:rFonts w:ascii="Courier New" w:hAnsi="Courier New" w:cs="Courier New" w:hint="default"/>
+      </w:rPr>
+    </w:lvl>
+    <w:lvl w:ilvl="2" w:tplc="140A0005" w:tentative="1">
+      <w:start w:val="1"/>
+      <w:numFmt w:val="bullet"/>
+      <w:lvlText w:val=""/>
+      <w:lvlJc w:val="left"/>
+      <w:pPr>
+        <w:ind w:left="2160" w:hanging="360"/>
+      </w:pPr>
+      <w:rPr>
+        <w:rFonts w:ascii="Wingdings" w:hAnsi="Wingdings" w:hint="default"/>
+      </w:rPr>
+    </w:lvl>
+    <w:lvl w:ilvl="3" w:tplc="140A0001" w:tentative="1">
+      <w:start w:val="1"/>
+      <w:numFmt w:val="bullet"/>
+      <w:lvlText w:val=""/>
+      <w:lvlJc w:val="left"/>
+      <w:pPr>
+        <w:ind w:left="2880" w:hanging="360"/>
+      </w:pPr>
+      <w:rPr>
+        <w:rFonts w:ascii="Symbol" w:hAnsi="Symbol" w:hint="default"/>
+      </w:rPr>
+    </w:lvl>
+    <w:lvl w:ilvl="4" w:tplc="140A0003" w:tentative="1">
+      <w:start w:val="1"/>
+      <w:numFmt w:val="bullet"/>
+      <w:lvlText w:val="o"/>
+      <w:lvlJc w:val="left"/>
+      <w:pPr>
+        <w:ind w:left="3600" w:hanging="360"/>
+      </w:pPr>
+      <w:rPr>
+        <w:rFonts w:ascii="Courier New" w:hAnsi="Courier New" w:cs="Courier New" w:hint="default"/>
+      </w:rPr>
+    </w:lvl>
+    <w:lvl w:ilvl="5" w:tplc="140A0005" w:tentative="1">
+      <w:start w:val="1"/>
+      <w:numFmt w:val="bullet"/>
+      <w:lvlText w:val=""/>
+      <w:lvlJc w:val="left"/>
+      <w:pPr>
+        <w:ind w:left="4320" w:hanging="360"/>
+      </w:pPr>
+      <w:rPr>
+        <w:rFonts w:ascii="Wingdings" w:hAnsi="Wingdings" w:hint="default"/>
+      </w:rPr>
+    </w:lvl>
+    <w:lvl w:ilvl="6" w:tplc="140A0001" w:tentative="1">
+      <w:start w:val="1"/>
+      <w:numFmt w:val="bullet"/>
+      <w:lvlText w:val=""/>
+      <w:lvlJc w:val="left"/>
+      <w:pPr>
+        <w:ind w:left="5040" w:hanging="360"/>
+      </w:pPr>
+      <w:rPr>
+        <w:rFonts w:ascii="Symbol" w:hAnsi="Symbol" w:hint="default"/>
+      </w:rPr>
+    </w:lvl>
+    <w:lvl w:ilvl="7" w:tplc="140A0003" w:tentative="1">
+      <w:start w:val="1"/>
+      <w:numFmt w:val="bullet"/>
+      <w:lvlText w:val="o"/>
+      <w:lvlJc w:val="left"/>
+      <w:pPr>
+        <w:ind w:left="5760" w:hanging="360"/>
+      </w:pPr>
+      <w:rPr>
+        <w:rFonts w:ascii="Courier New" w:hAnsi="Courier New" w:cs="Courier New" w:hint="default"/>
+      </w:rPr>
+    </w:lvl>
+    <w:lvl w:ilvl="8" w:tplc="140A0005" w:tentative="1">
+      <w:start w:val="1"/>
+      <w:numFmt w:val="bullet"/>
+      <w:lvlText w:val=""/>
+      <w:lvlJc w:val="left"/>
+      <w:pPr>
+        <w:ind w:left="6480" w:hanging="360"/>
+      </w:pPr>
+      <w:rPr>
+        <w:rFonts w:ascii="Wingdings" w:hAnsi="Wingdings" w:hint="default"/>
+      </w:rPr>
+    </w:lvl>
+  </w:abstractNum>
+  <w:abstractNum w:abstractNumId="11" w15:restartNumberingAfterBreak="0">
     <w:nsid w:val="38BC32EF"/>
     <w:multiLevelType w:val="hybridMultilevel"/>
     <w:tmpl w:val="76C28926"/>
@@ -6349,7 +6685,7 @@
       </w:rPr>
     </w:lvl>
   </w:abstractNum>
-  <w:abstractNum w:abstractNumId="8" w15:restartNumberingAfterBreak="0">
+  <w:abstractNum w:abstractNumId="12" w15:restartNumberingAfterBreak="0">
     <w:nsid w:val="47A25412"/>
     <w:multiLevelType w:val="hybridMultilevel"/>
     <w:tmpl w:val="E7E86C88"/>
@@ -6561,7 +6897,120 @@
       </w:rPr>
     </w:lvl>
   </w:abstractNum>
-  <w:abstractNum w:abstractNumId="9" w15:restartNumberingAfterBreak="0">
+  <w:abstractNum w:abstractNumId="13" w15:restartNumberingAfterBreak="0">
+    <w:nsid w:val="49340931"/>
+    <w:multiLevelType w:val="hybridMultilevel"/>
+    <w:tmpl w:val="9176DE58"/>
+    <w:lvl w:ilvl="0" w:tplc="140A0001">
+      <w:start w:val="1"/>
+      <w:numFmt w:val="bullet"/>
+      <w:lvlText w:val=""/>
+      <w:lvlJc w:val="left"/>
+      <w:pPr>
+        <w:ind w:left="720" w:hanging="360"/>
+      </w:pPr>
+      <w:rPr>
+        <w:rFonts w:ascii="Symbol" w:hAnsi="Symbol" w:hint="default"/>
+      </w:rPr>
+    </w:lvl>
+    <w:lvl w:ilvl="1" w:tplc="140A0003" w:tentative="1">
+      <w:start w:val="1"/>
+      <w:numFmt w:val="bullet"/>
+      <w:lvlText w:val="o"/>
+      <w:lvlJc w:val="left"/>
+      <w:pPr>
+        <w:ind w:left="1440" w:hanging="360"/>
+      </w:pPr>
+      <w:rPr>
+        <w:rFonts w:ascii="Courier New" w:hAnsi="Courier New" w:cs="Courier New" w:hint="default"/>
+      </w:rPr>
+    </w:lvl>
+    <w:lvl w:ilvl="2" w:tplc="140A0005" w:tentative="1">
+      <w:start w:val="1"/>
+      <w:numFmt w:val="bullet"/>
+      <w:lvlText w:val=""/>
+      <w:lvlJc w:val="left"/>
+      <w:pPr>
+        <w:ind w:left="2160" w:hanging="360"/>
+      </w:pPr>
+      <w:rPr>
+        <w:rFonts w:ascii="Wingdings" w:hAnsi="Wingdings" w:hint="default"/>
+      </w:rPr>
+    </w:lvl>
+    <w:lvl w:ilvl="3" w:tplc="140A0001" w:tentative="1">
+      <w:start w:val="1"/>
+      <w:numFmt w:val="bullet"/>
+      <w:lvlText w:val=""/>
+      <w:lvlJc w:val="left"/>
+      <w:pPr>
+        <w:ind w:left="2880" w:hanging="360"/>
+      </w:pPr>
+      <w:rPr>
+        <w:rFonts w:ascii="Symbol" w:hAnsi="Symbol" w:hint="default"/>
+      </w:rPr>
+    </w:lvl>
+    <w:lvl w:ilvl="4" w:tplc="140A0003" w:tentative="1">
+      <w:start w:val="1"/>
+      <w:numFmt w:val="bullet"/>
+      <w:lvlText w:val="o"/>
+      <w:lvlJc w:val="left"/>
+      <w:pPr>
+        <w:ind w:left="3600" w:hanging="360"/>
+      </w:pPr>
+      <w:rPr>
+        <w:rFonts w:ascii="Courier New" w:hAnsi="Courier New" w:cs="Courier New" w:hint="default"/>
+      </w:rPr>
+    </w:lvl>
+    <w:lvl w:ilvl="5" w:tplc="140A0005" w:tentative="1">
+      <w:start w:val="1"/>
+      <w:numFmt w:val="bullet"/>
+      <w:lvlText w:val=""/>
+      <w:lvlJc w:val="left"/>
+      <w:pPr>
+        <w:ind w:left="4320" w:hanging="360"/>
+      </w:pPr>
+      <w:rPr>
+        <w:rFonts w:ascii="Wingdings" w:hAnsi="Wingdings" w:hint="default"/>
+      </w:rPr>
+    </w:lvl>
+    <w:lvl w:ilvl="6" w:tplc="140A0001" w:tentative="1">
+      <w:start w:val="1"/>
+      <w:numFmt w:val="bullet"/>
+      <w:lvlText w:val=""/>
+      <w:lvlJc w:val="left"/>
+      <w:pPr>
+        <w:ind w:left="5040" w:hanging="360"/>
+      </w:pPr>
+      <w:rPr>
+        <w:rFonts w:ascii="Symbol" w:hAnsi="Symbol" w:hint="default"/>
+      </w:rPr>
+    </w:lvl>
+    <w:lvl w:ilvl="7" w:tplc="140A0003" w:tentative="1">
+      <w:start w:val="1"/>
+      <w:numFmt w:val="bullet"/>
+      <w:lvlText w:val="o"/>
+      <w:lvlJc w:val="left"/>
+      <w:pPr>
+        <w:ind w:left="5760" w:hanging="360"/>
+      </w:pPr>
+      <w:rPr>
+        <w:rFonts w:ascii="Courier New" w:hAnsi="Courier New" w:cs="Courier New" w:hint="default"/>
+      </w:rPr>
+    </w:lvl>
+    <w:lvl w:ilvl="8" w:tplc="140A0005" w:tentative="1">
+      <w:start w:val="1"/>
+      <w:numFmt w:val="bullet"/>
+      <w:lvlText w:val=""/>
+      <w:lvlJc w:val="left"/>
+      <w:pPr>
+        <w:ind w:left="6480" w:hanging="360"/>
+      </w:pPr>
+      <w:rPr>
+        <w:rFonts w:ascii="Wingdings" w:hAnsi="Wingdings" w:hint="default"/>
+      </w:rPr>
+    </w:lvl>
+  </w:abstractNum>
+  <w:abstractNum w:abstractNumId="14" w15:restartNumberingAfterBreak="0">
     <w:nsid w:val="4E322700"/>
     <w:multiLevelType w:val="hybridMultilevel"/>
     <w:tmpl w:val="ED7E7C46"/>
@@ -6773,7 +7222,7 @@
       </w:rPr>
     </w:lvl>
   </w:abstractNum>
-  <w:abstractNum w:abstractNumId="10" w15:restartNumberingAfterBreak="0">
+  <w:abstractNum w:abstractNumId="15" w15:restartNumberingAfterBreak="0">
     <w:nsid w:val="577B50A4"/>
     <w:multiLevelType w:val="hybridMultilevel"/>
     <w:tmpl w:val="D9BEEB4C"/>
@@ -6994,7 +7443,7 @@
       </w:rPr>
     </w:lvl>
   </w:abstractNum>
-  <w:abstractNum w:abstractNumId="11" w15:restartNumberingAfterBreak="0">
+  <w:abstractNum w:abstractNumId="16" w15:restartNumberingAfterBreak="0">
     <w:nsid w:val="5F075E73"/>
     <w:multiLevelType w:val="hybridMultilevel"/>
     <w:tmpl w:val="77F21970"/>
@@ -7206,7 +7655,7 @@
       </w:rPr>
     </w:lvl>
   </w:abstractNum>
-  <w:abstractNum w:abstractNumId="12" w15:restartNumberingAfterBreak="0">
+  <w:abstractNum w:abstractNumId="17" w15:restartNumberingAfterBreak="0">
     <w:nsid w:val="635049B7"/>
     <w:multiLevelType w:val="hybridMultilevel"/>
     <w:tmpl w:val="5590DAFA"/>
@@ -7418,7 +7867,7 @@
       </w:rPr>
     </w:lvl>
   </w:abstractNum>
-  <w:abstractNum w:abstractNumId="13" w15:restartNumberingAfterBreak="0">
+  <w:abstractNum w:abstractNumId="18" w15:restartNumberingAfterBreak="0">
     <w:nsid w:val="6EED4FC6"/>
     <w:multiLevelType w:val="hybridMultilevel"/>
     <w:tmpl w:val="5D40BD3C"/>
@@ -7630,7 +8079,7 @@
       </w:rPr>
     </w:lvl>
   </w:abstractNum>
-  <w:abstractNum w:abstractNumId="14" w15:restartNumberingAfterBreak="0">
+  <w:abstractNum w:abstractNumId="19" w15:restartNumberingAfterBreak="0">
     <w:nsid w:val="6F3A63FE"/>
     <w:multiLevelType w:val="hybridMultilevel"/>
     <w:tmpl w:val="B7548B7A"/>
@@ -7744,55 +8193,70 @@
     </w:lvl>
   </w:abstractNum>
   <w:num w:numId="1">
+    <w:abstractNumId w:val="7"/>
+  </w:num>
+  <w:num w:numId="2">
+    <w:abstractNumId w:val="3"/>
+  </w:num>
+  <w:num w:numId="3">
+    <w:abstractNumId w:val="15"/>
+  </w:num>
+  <w:num w:numId="4">
+    <w:abstractNumId w:val="6"/>
+  </w:num>
+  <w:num w:numId="5">
+    <w:abstractNumId w:val="2"/>
+  </w:num>
+  <w:num w:numId="6">
+    <w:abstractNumId w:val="14"/>
+  </w:num>
+  <w:num w:numId="7">
+    <w:abstractNumId w:val="9"/>
+  </w:num>
+  <w:num w:numId="8">
+    <w:abstractNumId w:val="1"/>
+  </w:num>
+  <w:num w:numId="9">
+    <w:abstractNumId w:val="17"/>
+  </w:num>
+  <w:num w:numId="10">
+    <w:abstractNumId w:val="18"/>
+  </w:num>
+  <w:num w:numId="11">
+    <w:abstractNumId w:val="16"/>
+  </w:num>
+  <w:num w:numId="12">
+    <w:abstractNumId w:val="12"/>
+  </w:num>
+  <w:num w:numId="13">
     <w:abstractNumId w:val="5"/>
   </w:num>
-  <w:num w:numId="2">
-    <w:abstractNumId w:val="2"/>
+  <w:num w:numId="14">
+    <w:abstractNumId w:val="19"/>
   </w:num>
-  <w:num w:numId="3">
+  <w:num w:numId="15">
+    <w:abstractNumId w:val="11"/>
+  </w:num>
+  <w:num w:numId="16">
     <w:abstractNumId w:val="10"/>
   </w:num>
-  <w:num w:numId="4">
-    <w:abstractNumId w:val="4"/>
+  <w:num w:numId="17">
+    <w:abstractNumId w:val="13"/>
   </w:num>
-  <w:num w:numId="5">
-    <w:abstractNumId w:val="1"/>
+  <w:num w:numId="18">
+    <w:abstractNumId w:val="8"/>
   </w:num>
-  <w:num w:numId="6">
-    <w:abstractNumId w:val="9"/>
-  </w:num>
-  <w:num w:numId="7">
-    <w:abstractNumId w:val="6"/>
-  </w:num>
-  <w:num w:numId="8">
+  <w:num w:numId="19">
     <w:abstractNumId w:val="0"/>
   </w:num>
-  <w:num w:numId="9">
-    <w:abstractNumId w:val="12"/>
-  </w:num>
-  <w:num w:numId="10">
-    <w:abstractNumId w:val="13"/>
-  </w:num>
-  <w:num w:numId="11">
-    <w:abstractNumId w:val="11"/>
-  </w:num>
-  <w:num w:numId="12">
-    <w:abstractNumId w:val="8"/>
-  </w:num>
-  <w:num w:numId="13">
-    <w:abstractNumId w:val="3"/>
-  </w:num>
-  <w:num w:numId="14">
-    <w:abstractNumId w:val="14"/>
-  </w:num>
-  <w:num w:numId="15">
-    <w:abstractNumId w:val="7"/>
+  <w:num w:numId="20">
+    <w:abstractNumId w:val="4"/>
   </w:num>
 </w:numbering>
 </file>
 
 <file path=word/styles.xml><?xml version="1.0" encoding="utf-8"?>
-<w:styles xmlns:mc="http://schemas.openxmlformats.org/markup-compatibility/2006" xmlns:r="http://schemas.openxmlformats.org/officeDocument/2006/relationships" xmlns:w="http://schemas.openxmlformats.org/wordprocessingml/2006/main" xmlns:w14="http://schemas.microsoft.com/office/word/2010/wordml" xmlns:w15="http://schemas.microsoft.com/office/word/2012/wordml" xmlns:w16cid="http://schemas.microsoft.com/office/word/2016/wordml/cid" xmlns:w16se="http://schemas.microsoft.com/office/word/2015/wordml/symex" mc:Ignorable="w14 w15 w16se w16cid">
+<w:styles xmlns:mc="http://schemas.openxmlformats.org/markup-compatibility/2006" xmlns:r="http://schemas.openxmlformats.org/officeDocument/2006/relationships" xmlns:w="http://schemas.openxmlformats.org/wordprocessingml/2006/main" xmlns:w14="http://schemas.microsoft.com/office/word/2010/wordml" xmlns:w15="http://schemas.microsoft.com/office/word/2012/wordml" mc:Ignorable="w14 w15">
   <w:docDefaults>
     <w:rPrDefault>
       <w:rPr>
@@ -7808,7 +8272,7 @@
       </w:pPr>
     </w:pPrDefault>
   </w:docDefaults>
-  <w:latentStyles w:defLockedState="0" w:defUIPriority="99" w:defSemiHidden="0" w:defUnhideWhenUsed="0" w:defQFormat="0" w:count="375">
+  <w:latentStyles w:defLockedState="0" w:defUIPriority="99" w:defSemiHidden="0" w:defUnhideWhenUsed="0" w:defQFormat="0" w:count="371">
     <w:lsdException w:name="Normal" w:uiPriority="0" w:qFormat="1"/>
     <w:lsdException w:name="heading 1" w:uiPriority="9" w:qFormat="1"/>
     <w:lsdException w:name="heading 2" w:semiHidden="1" w:uiPriority="9" w:unhideWhenUsed="1" w:qFormat="1"/>
@@ -8180,10 +8644,6 @@
     <w:lsdException w:name="List Table 5 Dark Accent 6" w:uiPriority="50"/>
     <w:lsdException w:name="List Table 6 Colorful Accent 6" w:uiPriority="51"/>
     <w:lsdException w:name="List Table 7 Colorful Accent 6" w:uiPriority="52"/>
-    <w:lsdException w:name="Mention" w:semiHidden="1" w:unhideWhenUsed="1"/>
-    <w:lsdException w:name="Smart Hyperlink" w:semiHidden="1" w:unhideWhenUsed="1"/>
-    <w:lsdException w:name="Hashtag" w:semiHidden="1" w:unhideWhenUsed="1"/>
-    <w:lsdException w:name="Unresolved Mention" w:semiHidden="1" w:unhideWhenUsed="1"/>
   </w:latentStyles>
   <w:style w:type="paragraph" w:default="1" w:styleId="Normal">
     <w:name w:val="Normal"/>

</xml_diff>